<commit_message>
Update Clean and Report
Using lnPrice instead of regular and expanded the report
</commit_message>
<xml_diff>
--- a/Assignment_Report.docx
+++ b/Assignment_Report.docx
@@ -4,67 +4,120 @@
   <w:body>
     <w:p>
       <w:pPr>
-        <w:rPr>
-          <w:rFonts w:ascii="Times New Roman" w:hAnsi="Times New Roman" w:cs="Times New Roman"/>
-          <w:lang w:val="en-US"/>
-        </w:rPr>
-      </w:pPr>
-      <w:r>
-        <w:rPr>
-          <w:rFonts w:ascii="Times New Roman" w:hAnsi="Times New Roman" w:cs="Times New Roman"/>
-          <w:lang w:val="en-US"/>
-        </w:rPr>
-        <w:t>Ian Brandenburg</w:t>
+        <w:jc w:val="center"/>
+        <w:rPr>
+          <w:rFonts w:ascii="Times New Roman" w:hAnsi="Times New Roman" w:cs="Times New Roman"/>
+          <w:b/>
+          <w:bCs/>
+          <w:i/>
+          <w:iCs/>
+          <w:sz w:val="48"/>
+          <w:szCs w:val="48"/>
+          <w:lang w:val="en-US"/>
+        </w:rPr>
+      </w:pPr>
+      <w:r>
+        <w:rPr>
+          <w:rFonts w:ascii="Times New Roman" w:hAnsi="Times New Roman" w:cs="Times New Roman"/>
+          <w:b/>
+          <w:bCs/>
+          <w:i/>
+          <w:iCs/>
+          <w:sz w:val="48"/>
+          <w:szCs w:val="48"/>
+          <w:lang w:val="en-US"/>
+        </w:rPr>
+        <w:t>Data Analysis 2: Assignment 2</w:t>
       </w:r>
     </w:p>
     <w:p>
       <w:pPr>
-        <w:rPr>
-          <w:rFonts w:ascii="Times New Roman" w:hAnsi="Times New Roman" w:cs="Times New Roman"/>
-          <w:lang w:val="en-US"/>
-        </w:rPr>
-      </w:pPr>
-      <w:r>
-        <w:rPr>
-          <w:rFonts w:ascii="Times New Roman" w:hAnsi="Times New Roman" w:cs="Times New Roman"/>
-          <w:lang w:val="en-US"/>
-        </w:rPr>
-        <w:t>Dávid Szabados</w:t>
+        <w:jc w:val="center"/>
+        <w:rPr>
+          <w:rFonts w:ascii="Times New Roman" w:hAnsi="Times New Roman" w:cs="Times New Roman"/>
+          <w:b/>
+          <w:bCs/>
+          <w:i/>
+          <w:iCs/>
+          <w:sz w:val="48"/>
+          <w:szCs w:val="48"/>
+          <w:lang w:val="en-US"/>
+        </w:rPr>
+      </w:pPr>
+      <w:r>
+        <w:rPr>
+          <w:rFonts w:ascii="Times New Roman" w:hAnsi="Times New Roman" w:cs="Times New Roman"/>
+          <w:b/>
+          <w:bCs/>
+          <w:i/>
+          <w:iCs/>
+          <w:sz w:val="48"/>
+          <w:szCs w:val="48"/>
+          <w:lang w:val="en-US"/>
+        </w:rPr>
+        <w:t>(Moscow)</w:t>
       </w:r>
     </w:p>
     <w:p>
       <w:pPr>
         <w:rPr>
           <w:rFonts w:ascii="Times New Roman" w:hAnsi="Times New Roman" w:cs="Times New Roman"/>
-          <w:lang w:val="en-US"/>
-        </w:rPr>
-      </w:pPr>
+          <w:i/>
+          <w:iCs/>
+          <w:sz w:val="20"/>
+          <w:szCs w:val="20"/>
+          <w:lang w:val="en-US"/>
+        </w:rPr>
+      </w:pPr>
+      <w:r>
+        <w:rPr>
+          <w:rFonts w:ascii="Times New Roman" w:hAnsi="Times New Roman" w:cs="Times New Roman"/>
+          <w:i/>
+          <w:iCs/>
+          <w:sz w:val="20"/>
+          <w:szCs w:val="20"/>
+          <w:lang w:val="en-US"/>
+        </w:rPr>
+        <w:t>Ian Brandenburg</w:t>
+      </w:r>
     </w:p>
     <w:p>
       <w:pPr>
         <w:rPr>
           <w:rFonts w:ascii="Times New Roman" w:hAnsi="Times New Roman" w:cs="Times New Roman"/>
-          <w:lang w:val="en-US"/>
-        </w:rPr>
-      </w:pPr>
-      <w:r>
-        <w:rPr>
-          <w:rFonts w:ascii="Times New Roman" w:hAnsi="Times New Roman" w:cs="Times New Roman"/>
-          <w:lang w:val="en-US"/>
-        </w:rPr>
-        <w:t>Chosen city: Moscow</w:t>
+          <w:i/>
+          <w:iCs/>
+          <w:sz w:val="20"/>
+          <w:szCs w:val="20"/>
+          <w:lang w:val="en-US"/>
+        </w:rPr>
+      </w:pPr>
+      <w:r>
+        <w:rPr>
+          <w:rFonts w:ascii="Times New Roman" w:hAnsi="Times New Roman" w:cs="Times New Roman"/>
+          <w:i/>
+          <w:iCs/>
+          <w:sz w:val="20"/>
+          <w:szCs w:val="20"/>
+          <w:lang w:val="en-US"/>
+        </w:rPr>
+        <w:t>Dávid Szabados</w:t>
+      </w:r>
+      <w:r>
+        <w:rPr>
+          <w:rFonts w:ascii="Times New Roman" w:hAnsi="Times New Roman" w:cs="Times New Roman"/>
+          <w:i/>
+          <w:iCs/>
+          <w:sz w:val="20"/>
+          <w:szCs w:val="20"/>
+          <w:lang w:val="en-US"/>
+        </w:rPr>
+        <w:t>; ID 2302806</w:t>
       </w:r>
     </w:p>
     <w:p>
       <w:pPr>
-        <w:rPr>
-          <w:rFonts w:ascii="Times New Roman" w:hAnsi="Times New Roman" w:cs="Times New Roman"/>
-          <w:lang w:val="en-US"/>
-        </w:rPr>
-      </w:pPr>
-    </w:p>
-    <w:p>
-      <w:pPr>
+        <w:jc w:val="both"/>
         <w:rPr>
           <w:rFonts w:ascii="Times New Roman" w:hAnsi="Times New Roman" w:cs="Times New Roman"/>
           <w:b/>
@@ -85,34 +138,576 @@
           <w:u w:val="single"/>
           <w:lang w:val="en-US"/>
         </w:rPr>
-        <w:t>Major decisions:</w:t>
+        <w:t>Introduction</w:t>
+      </w:r>
+      <w:r>
+        <w:rPr>
+          <w:rFonts w:ascii="Times New Roman" w:hAnsi="Times New Roman" w:cs="Times New Roman"/>
+          <w:b/>
+          <w:bCs/>
+          <w:sz w:val="36"/>
+          <w:szCs w:val="36"/>
+          <w:u w:val="single"/>
+          <w:lang w:val="en-US"/>
+        </w:rPr>
+        <w:t>:</w:t>
       </w:r>
     </w:p>
     <w:p>
       <w:pPr>
-        <w:rPr>
-          <w:rFonts w:ascii="Times New Roman" w:hAnsi="Times New Roman" w:cs="Times New Roman"/>
-          <w:b/>
-          <w:bCs/>
-          <w:sz w:val="28"/>
-          <w:szCs w:val="28"/>
-          <w:lang w:val="en-US"/>
-        </w:rPr>
-      </w:pPr>
-      <w:r>
-        <w:rPr>
-          <w:rFonts w:ascii="Times New Roman" w:hAnsi="Times New Roman" w:cs="Times New Roman"/>
-          <w:b/>
-          <w:bCs/>
-          <w:sz w:val="28"/>
-          <w:szCs w:val="28"/>
-          <w:lang w:val="en-US"/>
-        </w:rPr>
-        <w:t>Keep missing rating values:</w:t>
+        <w:jc w:val="both"/>
+        <w:rPr>
+          <w:rFonts w:ascii="Times New Roman" w:hAnsi="Times New Roman" w:cs="Times New Roman"/>
+          <w:lang w:val="en-US"/>
+        </w:rPr>
+      </w:pPr>
+      <w:r>
+        <w:rPr>
+          <w:rFonts w:ascii="Times New Roman" w:hAnsi="Times New Roman" w:cs="Times New Roman"/>
+          <w:lang w:val="en-US"/>
+        </w:rPr>
+        <w:t xml:space="preserve">As part of the assignment the goal is to see if there’s a correlation between the </w:t>
+      </w:r>
+      <w:proofErr w:type="spellStart"/>
+      <w:r>
+        <w:rPr>
+          <w:rFonts w:ascii="Times New Roman" w:hAnsi="Times New Roman" w:cs="Times New Roman"/>
+          <w:i/>
+          <w:iCs/>
+          <w:lang w:val="en-US"/>
+        </w:rPr>
+        <w:t>highly_rated</w:t>
+      </w:r>
+      <w:proofErr w:type="spellEnd"/>
+      <w:r>
+        <w:rPr>
+          <w:rFonts w:ascii="Times New Roman" w:hAnsi="Times New Roman" w:cs="Times New Roman"/>
+          <w:i/>
+          <w:iCs/>
+          <w:lang w:val="en-US"/>
+        </w:rPr>
+        <w:t xml:space="preserve"> </w:t>
+      </w:r>
+      <w:r>
+        <w:rPr>
+          <w:rFonts w:ascii="Times New Roman" w:hAnsi="Times New Roman" w:cs="Times New Roman"/>
+          <w:lang w:val="en-US"/>
+        </w:rPr>
+        <w:t xml:space="preserve">Boolean variable </w:t>
+      </w:r>
+      <w:r>
+        <w:rPr>
+          <w:rFonts w:ascii="Times New Roman" w:hAnsi="Times New Roman" w:cs="Times New Roman"/>
+          <w:i/>
+          <w:iCs/>
+          <w:lang w:val="en-US"/>
+        </w:rPr>
+        <w:t xml:space="preserve">(True / False), </w:t>
+      </w:r>
+      <w:r>
+        <w:rPr>
+          <w:rFonts w:ascii="Times New Roman" w:hAnsi="Times New Roman" w:cs="Times New Roman"/>
+          <w:lang w:val="en-US"/>
+        </w:rPr>
+        <w:t xml:space="preserve">and the assigned explanatory variables: </w:t>
+      </w:r>
+      <w:r>
+        <w:rPr>
+          <w:rFonts w:ascii="Times New Roman" w:hAnsi="Times New Roman" w:cs="Times New Roman"/>
+          <w:i/>
+          <w:iCs/>
+          <w:lang w:val="en-US"/>
+        </w:rPr>
+        <w:t>stars</w:t>
+      </w:r>
+      <w:r>
+        <w:rPr>
+          <w:rFonts w:ascii="Times New Roman" w:hAnsi="Times New Roman" w:cs="Times New Roman"/>
+          <w:lang w:val="en-US"/>
+        </w:rPr>
+        <w:t xml:space="preserve"> and </w:t>
+      </w:r>
+      <w:r>
+        <w:rPr>
+          <w:rFonts w:ascii="Times New Roman" w:hAnsi="Times New Roman" w:cs="Times New Roman"/>
+          <w:i/>
+          <w:iCs/>
+          <w:lang w:val="en-US"/>
+        </w:rPr>
+        <w:t>distance</w:t>
+      </w:r>
+      <w:r>
+        <w:rPr>
+          <w:rFonts w:ascii="Times New Roman" w:hAnsi="Times New Roman" w:cs="Times New Roman"/>
+          <w:lang w:val="en-US"/>
+        </w:rPr>
+        <w:t xml:space="preserve">, and also the </w:t>
+      </w:r>
+      <w:r>
+        <w:rPr>
+          <w:rFonts w:ascii="Times New Roman" w:hAnsi="Times New Roman" w:cs="Times New Roman"/>
+          <w:i/>
+          <w:iCs/>
+          <w:lang w:val="en-US"/>
+        </w:rPr>
+        <w:t>price</w:t>
+      </w:r>
+      <w:r>
+        <w:rPr>
+          <w:rFonts w:ascii="Times New Roman" w:hAnsi="Times New Roman" w:cs="Times New Roman"/>
+          <w:lang w:val="en-US"/>
+        </w:rPr>
+        <w:t xml:space="preserve"> variable, as our extra choice. </w:t>
+      </w:r>
+      <w:proofErr w:type="spellStart"/>
+      <w:r>
+        <w:rPr>
+          <w:rFonts w:ascii="Times New Roman" w:hAnsi="Times New Roman" w:cs="Times New Roman"/>
+          <w:i/>
+          <w:iCs/>
+          <w:lang w:val="en-US"/>
+        </w:rPr>
+        <w:t>highly_rated</w:t>
+      </w:r>
+      <w:r>
+        <w:rPr>
+          <w:rFonts w:ascii="Times New Roman" w:hAnsi="Times New Roman" w:cs="Times New Roman"/>
+          <w:lang w:val="en-US"/>
+        </w:rPr>
+        <w:t>’s</w:t>
+      </w:r>
+      <w:proofErr w:type="spellEnd"/>
+      <w:r>
+        <w:rPr>
+          <w:rFonts w:ascii="Times New Roman" w:hAnsi="Times New Roman" w:cs="Times New Roman"/>
+          <w:lang w:val="en-US"/>
+        </w:rPr>
+        <w:t xml:space="preserve"> value is decided by the </w:t>
+      </w:r>
+      <w:r>
+        <w:rPr>
+          <w:rFonts w:ascii="Times New Roman" w:hAnsi="Times New Roman" w:cs="Times New Roman"/>
+          <w:i/>
+          <w:iCs/>
+          <w:lang w:val="en-US"/>
+        </w:rPr>
+        <w:t>rating</w:t>
+      </w:r>
+      <w:r>
+        <w:rPr>
+          <w:rFonts w:ascii="Times New Roman" w:hAnsi="Times New Roman" w:cs="Times New Roman"/>
+          <w:lang w:val="en-US"/>
+        </w:rPr>
+        <w:t xml:space="preserve"> variable, where if a hotel has a rating more or equal than 4, we give it a 1 (True) value, otherwise, we give it a 0 (False) value. </w:t>
+      </w:r>
+      <w:r>
+        <w:rPr>
+          <w:rFonts w:ascii="Times New Roman" w:hAnsi="Times New Roman" w:cs="Times New Roman"/>
+          <w:lang w:val="en-US"/>
+        </w:rPr>
+        <w:t xml:space="preserve">We are going to use the </w:t>
+      </w:r>
+      <w:r>
+        <w:rPr>
+          <w:rFonts w:ascii="Times New Roman" w:hAnsi="Times New Roman" w:cs="Times New Roman"/>
+          <w:i/>
+          <w:iCs/>
+          <w:lang w:val="en-US"/>
+        </w:rPr>
+        <w:t>log of price</w:t>
+      </w:r>
+      <w:r>
+        <w:rPr>
+          <w:rFonts w:ascii="Times New Roman" w:hAnsi="Times New Roman" w:cs="Times New Roman"/>
+          <w:lang w:val="en-US"/>
+        </w:rPr>
+        <w:t xml:space="preserve">, as we want to see the relative price differences between the hotels, rather than the price itself. </w:t>
+      </w:r>
+      <w:r>
+        <w:rPr>
+          <w:rFonts w:ascii="Times New Roman" w:hAnsi="Times New Roman" w:cs="Times New Roman"/>
+          <w:lang w:val="en-US"/>
+        </w:rPr>
+        <w:t>During the assignment, we will use the linear probability, logit</w:t>
+      </w:r>
+      <w:r>
+        <w:rPr>
+          <w:rFonts w:ascii="Times New Roman" w:hAnsi="Times New Roman" w:cs="Times New Roman"/>
+          <w:lang w:val="en-US"/>
+        </w:rPr>
+        <w:t>, and probit models, as it was seen during the classes.</w:t>
       </w:r>
     </w:p>
     <w:p>
       <w:pPr>
+        <w:jc w:val="both"/>
+        <w:rPr>
+          <w:rFonts w:ascii="Times New Roman" w:hAnsi="Times New Roman" w:cs="Times New Roman"/>
+          <w:b/>
+          <w:bCs/>
+          <w:sz w:val="36"/>
+          <w:szCs w:val="36"/>
+          <w:u w:val="single"/>
+          <w:lang w:val="en-US"/>
+        </w:rPr>
+      </w:pPr>
+      <w:bookmarkStart w:id="0" w:name="_Hlk152606468"/>
+      <w:r>
+        <w:rPr>
+          <w:rFonts w:ascii="Times New Roman" w:hAnsi="Times New Roman" w:cs="Times New Roman"/>
+          <w:b/>
+          <w:bCs/>
+          <w:sz w:val="36"/>
+          <w:szCs w:val="36"/>
+          <w:u w:val="single"/>
+          <w:lang w:val="en-US"/>
+        </w:rPr>
+        <w:t>Filtering, Cleaning and basic attributes of the Data</w:t>
+      </w:r>
+      <w:r>
+        <w:rPr>
+          <w:rFonts w:ascii="Times New Roman" w:hAnsi="Times New Roman" w:cs="Times New Roman"/>
+          <w:b/>
+          <w:bCs/>
+          <w:sz w:val="36"/>
+          <w:szCs w:val="36"/>
+          <w:u w:val="single"/>
+          <w:lang w:val="en-US"/>
+        </w:rPr>
+        <w:t>:</w:t>
+      </w:r>
+    </w:p>
+    <w:p>
+      <w:pPr>
+        <w:jc w:val="both"/>
+        <w:rPr>
+          <w:rFonts w:ascii="Times New Roman" w:hAnsi="Times New Roman" w:cs="Times New Roman"/>
+          <w:lang w:val="en-US"/>
+        </w:rPr>
+      </w:pPr>
+      <w:r>
+        <w:rPr>
+          <w:rFonts w:ascii="Times New Roman" w:hAnsi="Times New Roman" w:cs="Times New Roman"/>
+          <w:lang w:val="en-US"/>
+        </w:rPr>
+        <w:t>The data is filtered</w:t>
+      </w:r>
+      <w:r>
+        <w:rPr>
+          <w:rFonts w:ascii="Times New Roman" w:hAnsi="Times New Roman" w:cs="Times New Roman"/>
+          <w:lang w:val="en-US"/>
+        </w:rPr>
+        <w:t xml:space="preserve"> and cleaned</w:t>
+      </w:r>
+      <w:r>
+        <w:rPr>
+          <w:rFonts w:ascii="Times New Roman" w:hAnsi="Times New Roman" w:cs="Times New Roman"/>
+          <w:lang w:val="en-US"/>
+        </w:rPr>
+        <w:t xml:space="preserve"> by the following way:</w:t>
+      </w:r>
+    </w:p>
+    <w:p>
+      <w:pPr>
+        <w:jc w:val="both"/>
+        <w:rPr>
+          <w:rFonts w:ascii="Times New Roman" w:hAnsi="Times New Roman" w:cs="Times New Roman"/>
+          <w:lang w:val="en-US"/>
+        </w:rPr>
+      </w:pPr>
+      <w:r>
+        <w:rPr>
+          <w:rFonts w:ascii="Times New Roman" w:hAnsi="Times New Roman" w:cs="Times New Roman"/>
+          <w:lang w:val="en-US"/>
+        </w:rPr>
+        <w:t xml:space="preserve">We only included those </w:t>
+      </w:r>
+      <w:r>
+        <w:rPr>
+          <w:rFonts w:ascii="Times New Roman" w:hAnsi="Times New Roman" w:cs="Times New Roman"/>
+          <w:b/>
+          <w:bCs/>
+          <w:lang w:val="en-US"/>
+        </w:rPr>
+        <w:t xml:space="preserve">Hotels </w:t>
+      </w:r>
+      <w:r>
+        <w:rPr>
+          <w:rFonts w:ascii="Times New Roman" w:hAnsi="Times New Roman" w:cs="Times New Roman"/>
+          <w:lang w:val="en-US"/>
+        </w:rPr>
+        <w:t xml:space="preserve">in the data, which resides in the main city of </w:t>
+      </w:r>
+      <w:r>
+        <w:rPr>
+          <w:rFonts w:ascii="Times New Roman" w:hAnsi="Times New Roman" w:cs="Times New Roman"/>
+          <w:b/>
+          <w:bCs/>
+          <w:lang w:val="en-US"/>
+        </w:rPr>
+        <w:t>Moscow</w:t>
+      </w:r>
+      <w:r>
+        <w:rPr>
+          <w:rFonts w:ascii="Times New Roman" w:hAnsi="Times New Roman" w:cs="Times New Roman"/>
+          <w:lang w:val="en-US"/>
+        </w:rPr>
+        <w:t xml:space="preserve"> (not other urban agglomeration).</w:t>
+      </w:r>
+      <w:r>
+        <w:rPr>
+          <w:rFonts w:ascii="Times New Roman" w:hAnsi="Times New Roman" w:cs="Times New Roman"/>
+          <w:lang w:val="en-US"/>
+        </w:rPr>
+        <w:t xml:space="preserve"> We chose </w:t>
+      </w:r>
+      <w:r>
+        <w:rPr>
+          <w:rFonts w:ascii="Times New Roman" w:hAnsi="Times New Roman" w:cs="Times New Roman"/>
+          <w:b/>
+          <w:bCs/>
+          <w:lang w:val="en-US"/>
+        </w:rPr>
+        <w:t>2017 November</w:t>
+      </w:r>
+      <w:r>
+        <w:rPr>
+          <w:rFonts w:ascii="Times New Roman" w:hAnsi="Times New Roman" w:cs="Times New Roman"/>
+          <w:lang w:val="en-US"/>
+        </w:rPr>
+        <w:t xml:space="preserve"> as the date of our data, including only the </w:t>
+      </w:r>
+      <w:r>
+        <w:rPr>
+          <w:rFonts w:ascii="Times New Roman" w:hAnsi="Times New Roman" w:cs="Times New Roman"/>
+          <w:b/>
+          <w:bCs/>
+          <w:lang w:val="en-US"/>
+        </w:rPr>
+        <w:t>weekdays</w:t>
+      </w:r>
+      <w:r>
+        <w:rPr>
+          <w:rFonts w:ascii="Times New Roman" w:hAnsi="Times New Roman" w:cs="Times New Roman"/>
+          <w:lang w:val="en-US"/>
+        </w:rPr>
+        <w:t xml:space="preserve">. After these filtering, we checked the distribution of the prices and we concluded that because of the very long right tail, we should include only those observations, where the price is </w:t>
+      </w:r>
+      <w:r>
+        <w:rPr>
+          <w:rFonts w:ascii="Times New Roman" w:hAnsi="Times New Roman" w:cs="Times New Roman"/>
+          <w:b/>
+          <w:bCs/>
+          <w:lang w:val="en-US"/>
+        </w:rPr>
+        <w:t>less than $500</w:t>
+      </w:r>
+      <w:r>
+        <w:rPr>
+          <w:rFonts w:ascii="Times New Roman" w:hAnsi="Times New Roman" w:cs="Times New Roman"/>
+          <w:lang w:val="en-US"/>
+        </w:rPr>
+        <w:t>.</w:t>
+      </w:r>
+    </w:p>
+    <w:p>
+      <w:pPr>
+        <w:jc w:val="both"/>
+        <w:rPr>
+          <w:rFonts w:ascii="Times New Roman" w:hAnsi="Times New Roman" w:cs="Times New Roman"/>
+          <w:lang w:val="en-US"/>
+        </w:rPr>
+      </w:pPr>
+      <w:r>
+        <w:rPr>
+          <w:rFonts w:ascii="Times New Roman" w:hAnsi="Times New Roman" w:cs="Times New Roman"/>
+          <w:lang w:val="en-US"/>
+        </w:rPr>
+        <w:t>Next, those rows</w:t>
+      </w:r>
+      <w:r>
+        <w:rPr>
+          <w:rFonts w:ascii="Times New Roman" w:hAnsi="Times New Roman" w:cs="Times New Roman"/>
+          <w:lang w:val="en-US"/>
+        </w:rPr>
+        <w:t xml:space="preserve"> where the </w:t>
+      </w:r>
+      <w:r>
+        <w:rPr>
+          <w:rFonts w:ascii="Times New Roman" w:hAnsi="Times New Roman" w:cs="Times New Roman"/>
+          <w:i/>
+          <w:iCs/>
+          <w:lang w:val="en-US"/>
+        </w:rPr>
+        <w:t>rating</w:t>
+      </w:r>
+      <w:r>
+        <w:rPr>
+          <w:rFonts w:ascii="Times New Roman" w:hAnsi="Times New Roman" w:cs="Times New Roman"/>
+          <w:lang w:val="en-US"/>
+        </w:rPr>
+        <w:t xml:space="preserve"> and/or </w:t>
+      </w:r>
+      <w:proofErr w:type="spellStart"/>
+      <w:r>
+        <w:rPr>
+          <w:rFonts w:ascii="Times New Roman" w:hAnsi="Times New Roman" w:cs="Times New Roman"/>
+          <w:i/>
+          <w:iCs/>
+          <w:lang w:val="en-US"/>
+        </w:rPr>
+        <w:t>rating_reviewcount</w:t>
+      </w:r>
+      <w:proofErr w:type="spellEnd"/>
+      <w:r>
+        <w:rPr>
+          <w:rFonts w:ascii="Times New Roman" w:hAnsi="Times New Roman" w:cs="Times New Roman"/>
+          <w:lang w:val="en-US"/>
+        </w:rPr>
+        <w:t xml:space="preserve"> have a missing value, were discarded, as we don’t think these rows could get a 1 for </w:t>
+      </w:r>
+      <w:proofErr w:type="spellStart"/>
+      <w:r>
+        <w:rPr>
+          <w:rFonts w:ascii="Times New Roman" w:hAnsi="Times New Roman" w:cs="Times New Roman"/>
+          <w:i/>
+          <w:iCs/>
+          <w:lang w:val="en-US"/>
+        </w:rPr>
+        <w:t>highly_rated</w:t>
+      </w:r>
+      <w:proofErr w:type="spellEnd"/>
+      <w:r>
+        <w:rPr>
+          <w:rFonts w:ascii="Times New Roman" w:hAnsi="Times New Roman" w:cs="Times New Roman"/>
+          <w:lang w:val="en-US"/>
+        </w:rPr>
+        <w:t xml:space="preserve">, and giving a 0 would distort our data. The basic attributes of this data can be seen at </w:t>
+      </w:r>
+      <w:r>
+        <w:rPr>
+          <w:rFonts w:ascii="Times New Roman" w:hAnsi="Times New Roman" w:cs="Times New Roman"/>
+          <w:b/>
+          <w:bCs/>
+          <w:u w:val="single"/>
+          <w:lang w:val="en-US"/>
+        </w:rPr>
+        <w:t>Appendix 1</w:t>
+      </w:r>
+      <w:r>
+        <w:rPr>
+          <w:rFonts w:ascii="Times New Roman" w:hAnsi="Times New Roman" w:cs="Times New Roman"/>
+          <w:lang w:val="en-US"/>
+        </w:rPr>
+        <w:t>.</w:t>
+      </w:r>
+    </w:p>
+    <w:bookmarkEnd w:id="0"/>
+    <w:p>
+      <w:pPr>
+        <w:jc w:val="both"/>
+        <w:rPr>
+          <w:rFonts w:ascii="Times New Roman" w:hAnsi="Times New Roman" w:cs="Times New Roman"/>
+          <w:b/>
+          <w:bCs/>
+          <w:sz w:val="36"/>
+          <w:szCs w:val="36"/>
+          <w:u w:val="single"/>
+          <w:lang w:val="en-US"/>
+        </w:rPr>
+      </w:pPr>
+      <w:r>
+        <w:rPr>
+          <w:rFonts w:ascii="Times New Roman" w:hAnsi="Times New Roman" w:cs="Times New Roman"/>
+          <w:b/>
+          <w:bCs/>
+          <w:sz w:val="36"/>
+          <w:szCs w:val="36"/>
+          <w:u w:val="single"/>
+          <w:lang w:val="en-US"/>
+        </w:rPr>
+        <w:t>Used models:</w:t>
+      </w:r>
+    </w:p>
+    <w:p>
+      <w:pPr>
+        <w:jc w:val="both"/>
+        <w:rPr>
+          <w:rFonts w:ascii="Times New Roman" w:hAnsi="Times New Roman" w:cs="Times New Roman"/>
+          <w:b/>
+          <w:bCs/>
+          <w:sz w:val="36"/>
+          <w:szCs w:val="36"/>
+          <w:u w:val="single"/>
+          <w:lang w:val="en-US"/>
+        </w:rPr>
+      </w:pPr>
+      <w:r>
+        <w:rPr>
+          <w:rFonts w:ascii="Times New Roman" w:hAnsi="Times New Roman" w:cs="Times New Roman"/>
+          <w:b/>
+          <w:bCs/>
+          <w:sz w:val="36"/>
+          <w:szCs w:val="36"/>
+          <w:u w:val="single"/>
+          <w:lang w:val="en-US"/>
+        </w:rPr>
+        <w:t>Interpretations:</w:t>
+      </w:r>
+    </w:p>
+    <w:p>
+      <w:pPr>
+        <w:rPr>
+          <w:rFonts w:ascii="Times New Roman" w:hAnsi="Times New Roman" w:cs="Times New Roman"/>
+          <w:b/>
+          <w:bCs/>
+          <w:sz w:val="36"/>
+          <w:szCs w:val="36"/>
+          <w:u w:val="single"/>
+          <w:lang w:val="en-US"/>
+        </w:rPr>
+      </w:pPr>
+      <w:r>
+        <w:rPr>
+          <w:rFonts w:ascii="Times New Roman" w:hAnsi="Times New Roman" w:cs="Times New Roman"/>
+          <w:b/>
+          <w:bCs/>
+          <w:sz w:val="36"/>
+          <w:szCs w:val="36"/>
+          <w:u w:val="single"/>
+          <w:lang w:val="en-US"/>
+        </w:rPr>
+        <w:br w:type="page"/>
+      </w:r>
+    </w:p>
+    <w:p>
+      <w:pPr>
+        <w:jc w:val="both"/>
+        <w:rPr>
+          <w:rFonts w:ascii="Times New Roman" w:hAnsi="Times New Roman" w:cs="Times New Roman"/>
+          <w:b/>
+          <w:bCs/>
+          <w:sz w:val="32"/>
+          <w:szCs w:val="32"/>
+          <w:lang w:val="en-US"/>
+        </w:rPr>
+      </w:pPr>
+      <w:r>
+        <w:rPr>
+          <w:rFonts w:ascii="Times New Roman" w:hAnsi="Times New Roman" w:cs="Times New Roman"/>
+          <w:b/>
+          <w:bCs/>
+          <w:sz w:val="32"/>
+          <w:szCs w:val="32"/>
+          <w:lang w:val="en-US"/>
+        </w:rPr>
+        <w:lastRenderedPageBreak/>
+        <w:t>Appendix 1.:</w:t>
+      </w:r>
+    </w:p>
+    <w:p>
+      <w:pPr>
+        <w:jc w:val="center"/>
         <w:rPr>
           <w:rFonts w:ascii="Times New Roman" w:hAnsi="Times New Roman" w:cs="Times New Roman"/>
           <w:sz w:val="24"/>
@@ -122,12 +717,43 @@
       </w:pPr>
       <w:r>
         <w:rPr>
-          <w:rFonts w:ascii="Times New Roman" w:hAnsi="Times New Roman" w:cs="Times New Roman"/>
-          <w:sz w:val="24"/>
-          <w:szCs w:val="24"/>
-          <w:lang w:val="en-US"/>
-        </w:rPr>
-        <w:t>Almost 25% of the observations have NaN values in the rating column, instead of completely dropping them out of the dataframe, we replaced the missing values with 0. The reason is, that missing values can represent very low numbers. As we are working with the highly_rated binary variable, these observations automatically goes to have a FALSE value in that column, thus we can work with it.</w:t>
+          <w:noProof/>
+        </w:rPr>
+        <w:drawing>
+          <wp:inline distT="0" distB="0" distL="0" distR="0" wp14:anchorId="720419F6" wp14:editId="70A53430">
+            <wp:extent cx="3421380" cy="2488276"/>
+            <wp:effectExtent l="0" t="0" r="7620" b="7620"/>
+            <wp:docPr id="863926824" name="Kép 1"/>
+            <wp:cNvGraphicFramePr>
+              <a:graphicFrameLocks xmlns:a="http://schemas.openxmlformats.org/drawingml/2006/main" noChangeAspect="1"/>
+            </wp:cNvGraphicFramePr>
+            <a:graphic xmlns:a="http://schemas.openxmlformats.org/drawingml/2006/main">
+              <a:graphicData uri="http://schemas.openxmlformats.org/drawingml/2006/picture">
+                <pic:pic xmlns:pic="http://schemas.openxmlformats.org/drawingml/2006/picture">
+                  <pic:nvPicPr>
+                    <pic:cNvPr id="863926824" name=""/>
+                    <pic:cNvPicPr/>
+                  </pic:nvPicPr>
+                  <pic:blipFill>
+                    <a:blip r:embed="rId4"/>
+                    <a:stretch>
+                      <a:fillRect/>
+                    </a:stretch>
+                  </pic:blipFill>
+                  <pic:spPr>
+                    <a:xfrm>
+                      <a:off x="0" y="0"/>
+                      <a:ext cx="3426710" cy="2492153"/>
+                    </a:xfrm>
+                    <a:prstGeom prst="rect">
+                      <a:avLst/>
+                    </a:prstGeom>
+                  </pic:spPr>
+                </pic:pic>
+              </a:graphicData>
+            </a:graphic>
+          </wp:inline>
+        </w:drawing>
       </w:r>
     </w:p>
     <w:sectPr>
@@ -540,6 +1166,7 @@
   <w:style w:type="paragraph" w:default="1" w:styleId="Norml">
     <w:name w:val="Normal"/>
     <w:qFormat/>
+    <w:rsid w:val="00523592"/>
   </w:style>
   <w:style w:type="character" w:default="1" w:styleId="Bekezdsalapbettpusa">
     <w:name w:val="Default Paragraph Font"/>

</xml_diff>

<commit_message>
started adding interpretation to the code.
</commit_message>
<xml_diff>
--- a/Assignment_Report.docx
+++ b/Assignment_Report.docx
@@ -80,9 +80,7 @@
         </w:rPr>
         <w:t>Ian Brandenburg</w:t>
       </w:r>
-    </w:p>
-    <w:p>
-      <w:pPr>
+      <w:r>
         <w:rPr>
           <w:rFonts w:ascii="Times New Roman" w:hAnsi="Times New Roman" w:cs="Times New Roman"/>
           <w:i/>
@@ -91,8 +89,11 @@
           <w:szCs w:val="20"/>
           <w:lang w:val="en-US"/>
         </w:rPr>
-      </w:pPr>
-      <w:r>
+        <w:t>; ID 2304791</w:t>
+      </w:r>
+    </w:p>
+    <w:p>
+      <w:pPr>
         <w:rPr>
           <w:rFonts w:ascii="Times New Roman" w:hAnsi="Times New Roman" w:cs="Times New Roman"/>
           <w:i/>
@@ -101,8 +102,7 @@
           <w:szCs w:val="20"/>
           <w:lang w:val="en-US"/>
         </w:rPr>
-        <w:t>Dávid Szabados</w:t>
-      </w:r>
+      </w:pPr>
       <w:r>
         <w:rPr>
           <w:rFonts w:ascii="Times New Roman" w:hAnsi="Times New Roman" w:cs="Times New Roman"/>
@@ -112,6 +112,17 @@
           <w:szCs w:val="20"/>
           <w:lang w:val="en-US"/>
         </w:rPr>
+        <w:t>Dávid Szabados</w:t>
+      </w:r>
+      <w:r>
+        <w:rPr>
+          <w:rFonts w:ascii="Times New Roman" w:hAnsi="Times New Roman" w:cs="Times New Roman"/>
+          <w:i/>
+          <w:iCs/>
+          <w:sz w:val="20"/>
+          <w:szCs w:val="20"/>
+          <w:lang w:val="en-US"/>
+        </w:rPr>
         <w:t>; ID 2302806</w:t>
       </w:r>
     </w:p>
@@ -170,7 +181,25 @@
           <w:szCs w:val="24"/>
           <w:lang w:val="en-US"/>
         </w:rPr>
-        <w:t xml:space="preserve">As part of the assignment the goal is to see if there’s a correlation between the </w:t>
+        <w:t>As part of the assignment the goal is to see if there</w:t>
+      </w:r>
+      <w:r>
+        <w:rPr>
+          <w:rFonts w:ascii="Times New Roman" w:hAnsi="Times New Roman" w:cs="Times New Roman"/>
+          <w:sz w:val="24"/>
+          <w:szCs w:val="24"/>
+          <w:lang w:val="en-US"/>
+        </w:rPr>
+        <w:t xml:space="preserve"> is</w:t>
+      </w:r>
+      <w:r>
+        <w:rPr>
+          <w:rFonts w:ascii="Times New Roman" w:hAnsi="Times New Roman" w:cs="Times New Roman"/>
+          <w:sz w:val="24"/>
+          <w:szCs w:val="24"/>
+          <w:lang w:val="en-US"/>
+        </w:rPr>
+        <w:t xml:space="preserve"> a correlation between the </w:t>
       </w:r>
       <w:proofErr w:type="spellStart"/>
       <w:r>
@@ -263,7 +292,27 @@
           <w:szCs w:val="24"/>
           <w:lang w:val="en-US"/>
         </w:rPr>
-        <w:t xml:space="preserve">, and also the </w:t>
+        <w:t xml:space="preserve">, </w:t>
+      </w:r>
+      <w:proofErr w:type="gramStart"/>
+      <w:r>
+        <w:rPr>
+          <w:rFonts w:ascii="Times New Roman" w:hAnsi="Times New Roman" w:cs="Times New Roman"/>
+          <w:sz w:val="24"/>
+          <w:szCs w:val="24"/>
+          <w:lang w:val="en-US"/>
+        </w:rPr>
+        <w:t>and also</w:t>
+      </w:r>
+      <w:proofErr w:type="gramEnd"/>
+      <w:r>
+        <w:rPr>
+          <w:rFonts w:ascii="Times New Roman" w:hAnsi="Times New Roman" w:cs="Times New Roman"/>
+          <w:sz w:val="24"/>
+          <w:szCs w:val="24"/>
+          <w:lang w:val="en-US"/>
+        </w:rPr>
+        <w:t xml:space="preserve"> the </w:t>
       </w:r>
       <w:r>
         <w:rPr>
@@ -381,7 +430,27 @@
           <w:szCs w:val="24"/>
           <w:lang w:val="en-US"/>
         </w:rPr>
-        <w:t>, and probit models, as it was seen during the classes.</w:t>
+        <w:t xml:space="preserve">, and probit models, </w:t>
+      </w:r>
+      <w:proofErr w:type="gramStart"/>
+      <w:r>
+        <w:rPr>
+          <w:rFonts w:ascii="Times New Roman" w:hAnsi="Times New Roman" w:cs="Times New Roman"/>
+          <w:sz w:val="24"/>
+          <w:szCs w:val="24"/>
+          <w:lang w:val="en-US"/>
+        </w:rPr>
+        <w:t>as it</w:t>
+      </w:r>
+      <w:proofErr w:type="gramEnd"/>
+      <w:r>
+        <w:rPr>
+          <w:rFonts w:ascii="Times New Roman" w:hAnsi="Times New Roman" w:cs="Times New Roman"/>
+          <w:sz w:val="24"/>
+          <w:szCs w:val="24"/>
+          <w:lang w:val="en-US"/>
+        </w:rPr>
+        <w:t xml:space="preserve"> was seen during the classes.</w:t>
       </w:r>
     </w:p>
     <w:p>
@@ -670,7 +739,19 @@
           <w:szCs w:val="24"/>
           <w:lang w:val="en-US"/>
         </w:rPr>
-        <w:t>highly_rated</w:t>
+        <w:t>highly_</w:t>
+      </w:r>
+      <w:proofErr w:type="gramStart"/>
+      <w:r>
+        <w:rPr>
+          <w:rFonts w:ascii="Times New Roman" w:hAnsi="Times New Roman" w:cs="Times New Roman"/>
+          <w:i/>
+          <w:iCs/>
+          <w:sz w:val="24"/>
+          <w:szCs w:val="24"/>
+          <w:lang w:val="en-US"/>
+        </w:rPr>
+        <w:t>rated</w:t>
       </w:r>
       <w:proofErr w:type="spellEnd"/>
       <w:r>
@@ -680,7 +761,37 @@
           <w:szCs w:val="24"/>
           <w:lang w:val="en-US"/>
         </w:rPr>
-        <w:t xml:space="preserve">, and giving a 0 would distort our data. The basic attributes of this data can be seen at </w:t>
+        <w:t>, and</w:t>
+      </w:r>
+      <w:proofErr w:type="gramEnd"/>
+      <w:r>
+        <w:rPr>
+          <w:rFonts w:ascii="Times New Roman" w:hAnsi="Times New Roman" w:cs="Times New Roman"/>
+          <w:sz w:val="24"/>
+          <w:szCs w:val="24"/>
+          <w:lang w:val="en-US"/>
+        </w:rPr>
+        <w:t xml:space="preserve"> giving a 0 would distort our data. The basic attributes of this data can be seen </w:t>
+      </w:r>
+      <w:proofErr w:type="gramStart"/>
+      <w:r>
+        <w:rPr>
+          <w:rFonts w:ascii="Times New Roman" w:hAnsi="Times New Roman" w:cs="Times New Roman"/>
+          <w:sz w:val="24"/>
+          <w:szCs w:val="24"/>
+          <w:lang w:val="en-US"/>
+        </w:rPr>
+        <w:t>at</w:t>
+      </w:r>
+      <w:proofErr w:type="gramEnd"/>
+      <w:r>
+        <w:rPr>
+          <w:rFonts w:ascii="Times New Roman" w:hAnsi="Times New Roman" w:cs="Times New Roman"/>
+          <w:sz w:val="24"/>
+          <w:szCs w:val="24"/>
+          <w:lang w:val="en-US"/>
+        </w:rPr>
+        <w:t xml:space="preserve"> </w:t>
       </w:r>
       <w:r>
         <w:rPr>
@@ -748,7 +859,16 @@
           <w:szCs w:val="24"/>
           <w:lang w:val="en-US"/>
         </w:rPr>
-        <w:t xml:space="preserve">As it is already said, we used three models </w:t>
+        <w:t>We</w:t>
+      </w:r>
+      <w:r>
+        <w:rPr>
+          <w:rFonts w:ascii="Times New Roman" w:hAnsi="Times New Roman" w:cs="Times New Roman"/>
+          <w:sz w:val="24"/>
+          <w:szCs w:val="24"/>
+          <w:lang w:val="en-US"/>
+        </w:rPr>
+        <w:t xml:space="preserve"> used three models </w:t>
       </w:r>
       <w:r>
         <w:rPr>
@@ -806,25 +926,85 @@
           <w:szCs w:val="24"/>
           <w:lang w:val="en-US"/>
         </w:rPr>
-        <w:t xml:space="preserve"> and the stars of the hotel</w:t>
-      </w:r>
-      <w:r>
-        <w:rPr>
-          <w:rFonts w:ascii="Times New Roman" w:hAnsi="Times New Roman" w:cs="Times New Roman"/>
-          <w:sz w:val="24"/>
-          <w:szCs w:val="24"/>
-          <w:lang w:val="en-US"/>
-        </w:rPr>
-        <w:t xml:space="preserve"> determines mainly the chance, whether a hotel will be highly rated or not, while the distance is just a minor part of the increasing chance. </w:t>
-      </w:r>
-      <w:r>
-        <w:rPr>
-          <w:rFonts w:ascii="Times New Roman" w:hAnsi="Times New Roman" w:cs="Times New Roman"/>
-          <w:sz w:val="24"/>
-          <w:szCs w:val="24"/>
-          <w:lang w:val="en-US"/>
-        </w:rPr>
-        <w:t xml:space="preserve">For every star, the chance that a hotel will be highly rated, increases by around 16.4%, while for the </w:t>
+        <w:t xml:space="preserve"> and the </w:t>
+      </w:r>
+      <w:proofErr w:type="gramStart"/>
+      <w:r>
+        <w:rPr>
+          <w:rFonts w:ascii="Times New Roman" w:hAnsi="Times New Roman" w:cs="Times New Roman"/>
+          <w:sz w:val="24"/>
+          <w:szCs w:val="24"/>
+          <w:lang w:val="en-US"/>
+        </w:rPr>
+        <w:t>stars</w:t>
+      </w:r>
+      <w:proofErr w:type="gramEnd"/>
+      <w:r>
+        <w:rPr>
+          <w:rFonts w:ascii="Times New Roman" w:hAnsi="Times New Roman" w:cs="Times New Roman"/>
+          <w:sz w:val="24"/>
+          <w:szCs w:val="24"/>
+          <w:lang w:val="en-US"/>
+        </w:rPr>
+        <w:t xml:space="preserve"> of the hotel</w:t>
+      </w:r>
+      <w:r>
+        <w:rPr>
+          <w:rFonts w:ascii="Times New Roman" w:hAnsi="Times New Roman" w:cs="Times New Roman"/>
+          <w:sz w:val="24"/>
+          <w:szCs w:val="24"/>
+          <w:lang w:val="en-US"/>
+        </w:rPr>
+        <w:t xml:space="preserve"> </w:t>
+      </w:r>
+      <w:proofErr w:type="gramStart"/>
+      <w:r>
+        <w:rPr>
+          <w:rFonts w:ascii="Times New Roman" w:hAnsi="Times New Roman" w:cs="Times New Roman"/>
+          <w:sz w:val="24"/>
+          <w:szCs w:val="24"/>
+          <w:lang w:val="en-US"/>
+        </w:rPr>
+        <w:t>determines</w:t>
+      </w:r>
+      <w:proofErr w:type="gramEnd"/>
+      <w:r>
+        <w:rPr>
+          <w:rFonts w:ascii="Times New Roman" w:hAnsi="Times New Roman" w:cs="Times New Roman"/>
+          <w:sz w:val="24"/>
+          <w:szCs w:val="24"/>
+          <w:lang w:val="en-US"/>
+        </w:rPr>
+        <w:t xml:space="preserve"> mainly the chance, whether a hotel will be highly rated or not, while the distance is just a minor part of the increasing chance. </w:t>
+      </w:r>
+      <w:r>
+        <w:rPr>
+          <w:rFonts w:ascii="Times New Roman" w:hAnsi="Times New Roman" w:cs="Times New Roman"/>
+          <w:sz w:val="24"/>
+          <w:szCs w:val="24"/>
+          <w:lang w:val="en-US"/>
+        </w:rPr>
+        <w:t xml:space="preserve">For every star, the chance that a hotel will be highly </w:t>
+      </w:r>
+      <w:proofErr w:type="gramStart"/>
+      <w:r>
+        <w:rPr>
+          <w:rFonts w:ascii="Times New Roman" w:hAnsi="Times New Roman" w:cs="Times New Roman"/>
+          <w:sz w:val="24"/>
+          <w:szCs w:val="24"/>
+          <w:lang w:val="en-US"/>
+        </w:rPr>
+        <w:t>rated,</w:t>
+      </w:r>
+      <w:proofErr w:type="gramEnd"/>
+      <w:r>
+        <w:rPr>
+          <w:rFonts w:ascii="Times New Roman" w:hAnsi="Times New Roman" w:cs="Times New Roman"/>
+          <w:sz w:val="24"/>
+          <w:szCs w:val="24"/>
+          <w:lang w:val="en-US"/>
+        </w:rPr>
+        <w:t xml:space="preserve"> increases by around 16.4%, while for the </w:t>
       </w:r>
       <w:proofErr w:type="spellStart"/>
       <w:r>
@@ -884,16 +1064,96 @@
           <w:szCs w:val="24"/>
           <w:lang w:val="en-US"/>
         </w:rPr>
-        <w:t xml:space="preserve">, we can see the used logit and probit model, where the logit assumes a logistic distribution error, while the probit assumes a normal distributed errors. The logit and probit models are better indicators, than the LPM, for example by the fact, that the estimations will be between 0 and 1, while at the LPM, it can go trough than 1, than 100%. It can be seen, that </w:t>
-      </w:r>
-      <w:r>
-        <w:rPr>
-          <w:rFonts w:ascii="Times New Roman" w:hAnsi="Times New Roman" w:cs="Times New Roman"/>
-          <w:sz w:val="24"/>
-          <w:szCs w:val="24"/>
-          <w:lang w:val="en-US"/>
-        </w:rPr>
-        <w:t>the logit and probit models have roughly the same estimation and are similar than the LPM (45 degree line), except at the tails.</w:t>
+        <w:t xml:space="preserve">, we can see the used logit and probit model, where the logit assumes a logistic distribution error, while the probit assumes a normal distributed </w:t>
+      </w:r>
+      <w:proofErr w:type="gramStart"/>
+      <w:r>
+        <w:rPr>
+          <w:rFonts w:ascii="Times New Roman" w:hAnsi="Times New Roman" w:cs="Times New Roman"/>
+          <w:sz w:val="24"/>
+          <w:szCs w:val="24"/>
+          <w:lang w:val="en-US"/>
+        </w:rPr>
+        <w:t>errors</w:t>
+      </w:r>
+      <w:proofErr w:type="gramEnd"/>
+      <w:r>
+        <w:rPr>
+          <w:rFonts w:ascii="Times New Roman" w:hAnsi="Times New Roman" w:cs="Times New Roman"/>
+          <w:sz w:val="24"/>
+          <w:szCs w:val="24"/>
+          <w:lang w:val="en-US"/>
+        </w:rPr>
+        <w:t xml:space="preserve">. The logit and probit models are better </w:t>
+      </w:r>
+      <w:proofErr w:type="gramStart"/>
+      <w:r>
+        <w:rPr>
+          <w:rFonts w:ascii="Times New Roman" w:hAnsi="Times New Roman" w:cs="Times New Roman"/>
+          <w:sz w:val="24"/>
+          <w:szCs w:val="24"/>
+          <w:lang w:val="en-US"/>
+        </w:rPr>
+        <w:t>indicators,</w:t>
+      </w:r>
+      <w:proofErr w:type="gramEnd"/>
+      <w:r>
+        <w:rPr>
+          <w:rFonts w:ascii="Times New Roman" w:hAnsi="Times New Roman" w:cs="Times New Roman"/>
+          <w:sz w:val="24"/>
+          <w:szCs w:val="24"/>
+          <w:lang w:val="en-US"/>
+        </w:rPr>
+        <w:t xml:space="preserve"> than the LPM, for example by the fact, that the estimations will be between 0 and 1, while at the LPM, it can go trough than 1, than 100%. It can be </w:t>
+      </w:r>
+      <w:proofErr w:type="gramStart"/>
+      <w:r>
+        <w:rPr>
+          <w:rFonts w:ascii="Times New Roman" w:hAnsi="Times New Roman" w:cs="Times New Roman"/>
+          <w:sz w:val="24"/>
+          <w:szCs w:val="24"/>
+          <w:lang w:val="en-US"/>
+        </w:rPr>
+        <w:t>seen,</w:t>
+      </w:r>
+      <w:proofErr w:type="gramEnd"/>
+      <w:r>
+        <w:rPr>
+          <w:rFonts w:ascii="Times New Roman" w:hAnsi="Times New Roman" w:cs="Times New Roman"/>
+          <w:sz w:val="24"/>
+          <w:szCs w:val="24"/>
+          <w:lang w:val="en-US"/>
+        </w:rPr>
+        <w:t xml:space="preserve"> that </w:t>
+      </w:r>
+      <w:r>
+        <w:rPr>
+          <w:rFonts w:ascii="Times New Roman" w:hAnsi="Times New Roman" w:cs="Times New Roman"/>
+          <w:sz w:val="24"/>
+          <w:szCs w:val="24"/>
+          <w:lang w:val="en-US"/>
+        </w:rPr>
+        <w:t xml:space="preserve">the logit and probit models have roughly the same estimation and are similar </w:t>
+      </w:r>
+      <w:proofErr w:type="gramStart"/>
+      <w:r>
+        <w:rPr>
+          <w:rFonts w:ascii="Times New Roman" w:hAnsi="Times New Roman" w:cs="Times New Roman"/>
+          <w:sz w:val="24"/>
+          <w:szCs w:val="24"/>
+          <w:lang w:val="en-US"/>
+        </w:rPr>
+        <w:t>than</w:t>
+      </w:r>
+      <w:proofErr w:type="gramEnd"/>
+      <w:r>
+        <w:rPr>
+          <w:rFonts w:ascii="Times New Roman" w:hAnsi="Times New Roman" w:cs="Times New Roman"/>
+          <w:sz w:val="24"/>
+          <w:szCs w:val="24"/>
+          <w:lang w:val="en-US"/>
+        </w:rPr>
+        <w:t xml:space="preserve"> the LPM (45 degree line), except at the tails.</w:t>
       </w:r>
     </w:p>
     <w:p>
@@ -1599,18 +1859,18 @@
     <w:lsdException w:name="Unresolved Mention" w:semiHidden="1" w:unhideWhenUsed="1"/>
     <w:lsdException w:name="Smart Link" w:semiHidden="1" w:unhideWhenUsed="1"/>
   </w:latentStyles>
-  <w:style w:type="paragraph" w:default="1" w:styleId="Norml">
+  <w:style w:type="paragraph" w:default="1" w:styleId="Normal">
     <w:name w:val="Normal"/>
     <w:qFormat/>
     <w:rsid w:val="00523592"/>
   </w:style>
-  <w:style w:type="character" w:default="1" w:styleId="Bekezdsalapbettpusa">
+  <w:style w:type="character" w:default="1" w:styleId="DefaultParagraphFont">
     <w:name w:val="Default Paragraph Font"/>
     <w:uiPriority w:val="1"/>
     <w:semiHidden/>
     <w:unhideWhenUsed/>
   </w:style>
-  <w:style w:type="table" w:default="1" w:styleId="Normltblzat">
+  <w:style w:type="table" w:default="1" w:styleId="TableNormal">
     <w:name w:val="Normal Table"/>
     <w:uiPriority w:val="99"/>
     <w:semiHidden/>
@@ -1625,7 +1885,7 @@
       </w:tblCellMar>
     </w:tblPr>
   </w:style>
-  <w:style w:type="numbering" w:default="1" w:styleId="Nemlista">
+  <w:style w:type="numbering" w:default="1" w:styleId="NoList">
     <w:name w:val="No List"/>
     <w:uiPriority w:val="99"/>
     <w:semiHidden/>

</xml_diff>

<commit_message>
finished editing the summary
</commit_message>
<xml_diff>
--- a/Assignment_Report.docx
+++ b/Assignment_Report.docx
@@ -128,13 +128,14 @@
     </w:p>
     <w:p>
       <w:pPr>
+        <w:spacing w:line="240" w:lineRule="auto"/>
         <w:jc w:val="both"/>
         <w:rPr>
           <w:rFonts w:ascii="Times New Roman" w:hAnsi="Times New Roman" w:cs="Times New Roman"/>
           <w:b/>
           <w:bCs/>
-          <w:sz w:val="36"/>
-          <w:szCs w:val="36"/>
+          <w:sz w:val="28"/>
+          <w:szCs w:val="28"/>
           <w:u w:val="single"/>
           <w:lang w:val="en-US"/>
         </w:rPr>
@@ -144,111 +145,381 @@
           <w:rFonts w:ascii="Times New Roman" w:hAnsi="Times New Roman" w:cs="Times New Roman"/>
           <w:b/>
           <w:bCs/>
-          <w:sz w:val="36"/>
-          <w:szCs w:val="36"/>
+          <w:sz w:val="28"/>
+          <w:szCs w:val="28"/>
           <w:u w:val="single"/>
           <w:lang w:val="en-US"/>
         </w:rPr>
-        <w:t>Introduction</w:t>
-      </w:r>
-      <w:r>
-        <w:rPr>
-          <w:rFonts w:ascii="Times New Roman" w:hAnsi="Times New Roman" w:cs="Times New Roman"/>
-          <w:b/>
-          <w:bCs/>
-          <w:sz w:val="36"/>
-          <w:szCs w:val="36"/>
+        <w:t>Introduction:</w:t>
+      </w:r>
+    </w:p>
+    <w:p>
+      <w:pPr>
+        <w:spacing w:line="240" w:lineRule="auto"/>
+        <w:jc w:val="both"/>
+        <w:rPr>
+          <w:rFonts w:ascii="Times New Roman" w:hAnsi="Times New Roman" w:cs="Times New Roman"/>
+          <w:sz w:val="24"/>
+          <w:szCs w:val="24"/>
+          <w:lang w:val="en-US"/>
+        </w:rPr>
+      </w:pPr>
+      <w:bookmarkStart w:id="0" w:name="_Hlk152606468"/>
+      <w:r>
+        <w:rPr>
+          <w:rFonts w:ascii="Times New Roman" w:hAnsi="Times New Roman" w:cs="Times New Roman"/>
+          <w:sz w:val="24"/>
+          <w:szCs w:val="24"/>
+        </w:rPr>
+        <w:t>The assignment investigates the relationship between the 'highly_rated' variable, derived from hotel ratings, and the variables 'stars', 'distance', and the logarithm of 'price'. 'Highly_rated' is set to 1 for ratings of 4 or higher and 0 otherwise. We will employ linear probability, logit, and probit models to analyze relative price impacts and correlations.</w:t>
+      </w:r>
+    </w:p>
+    <w:p>
+      <w:pPr>
+        <w:spacing w:line="240" w:lineRule="auto"/>
+        <w:jc w:val="both"/>
+        <w:rPr>
+          <w:rFonts w:ascii="Times New Roman" w:hAnsi="Times New Roman" w:cs="Times New Roman"/>
+          <w:b/>
+          <w:bCs/>
+          <w:sz w:val="28"/>
+          <w:szCs w:val="28"/>
           <w:u w:val="single"/>
           <w:lang w:val="en-US"/>
         </w:rPr>
+      </w:pPr>
+      <w:r>
+        <w:rPr>
+          <w:rFonts w:ascii="Times New Roman" w:hAnsi="Times New Roman" w:cs="Times New Roman"/>
+          <w:b/>
+          <w:bCs/>
+          <w:sz w:val="28"/>
+          <w:szCs w:val="28"/>
+          <w:u w:val="single"/>
+          <w:lang w:val="en-US"/>
+        </w:rPr>
+        <w:t>Filtering, Cleaning and basic attributes of the Data</w:t>
+      </w:r>
+      <w:r>
+        <w:rPr>
+          <w:rFonts w:ascii="Times New Roman" w:hAnsi="Times New Roman" w:cs="Times New Roman"/>
+          <w:b/>
+          <w:bCs/>
+          <w:sz w:val="28"/>
+          <w:szCs w:val="28"/>
+          <w:u w:val="single"/>
+          <w:lang w:val="en-US"/>
+        </w:rPr>
         <w:t>:</w:t>
       </w:r>
     </w:p>
-    <w:p>
-      <w:pPr>
+    <w:bookmarkEnd w:id="0"/>
+    <w:p>
+      <w:pPr>
+        <w:pStyle w:val="NormalWeb"/>
+      </w:pPr>
+      <w:r>
+        <w:t>Data was refined to include only hotels in Moscow, from weekdays in November 2017, with prices under $1000 due to a long right tail distribution. Entries missing ratings or review counts were removed to avoid bias in the '</w:t>
+      </w:r>
+      <w:proofErr w:type="spellStart"/>
+      <w:r>
+        <w:t>highly_rated</w:t>
+      </w:r>
+      <w:proofErr w:type="spellEnd"/>
+      <w:r>
+        <w:t>' assessment. Details are in Appendix 1.</w:t>
+      </w:r>
+    </w:p>
+    <w:p>
+      <w:pPr>
+        <w:spacing w:line="240" w:lineRule="auto"/>
         <w:jc w:val="both"/>
         <w:rPr>
           <w:rFonts w:ascii="Times New Roman" w:hAnsi="Times New Roman" w:cs="Times New Roman"/>
-          <w:sz w:val="24"/>
-          <w:szCs w:val="24"/>
-          <w:lang w:val="en-US"/>
-        </w:rPr>
-      </w:pPr>
-      <w:r>
-        <w:rPr>
-          <w:rFonts w:ascii="Times New Roman" w:hAnsi="Times New Roman" w:cs="Times New Roman"/>
-          <w:sz w:val="24"/>
-          <w:szCs w:val="24"/>
-          <w:lang w:val="en-US"/>
-        </w:rPr>
-        <w:t>As part of the assignment the goal is to see if there</w:t>
-      </w:r>
-      <w:r>
-        <w:rPr>
-          <w:rFonts w:ascii="Times New Roman" w:hAnsi="Times New Roman" w:cs="Times New Roman"/>
-          <w:sz w:val="24"/>
-          <w:szCs w:val="24"/>
-          <w:lang w:val="en-US"/>
-        </w:rPr>
-        <w:t xml:space="preserve"> is</w:t>
-      </w:r>
-      <w:r>
-        <w:rPr>
-          <w:rFonts w:ascii="Times New Roman" w:hAnsi="Times New Roman" w:cs="Times New Roman"/>
-          <w:sz w:val="24"/>
-          <w:szCs w:val="24"/>
-          <w:lang w:val="en-US"/>
-        </w:rPr>
-        <w:t xml:space="preserve"> a correlation between the </w:t>
-      </w:r>
-      <w:r>
-        <w:rPr>
-          <w:rFonts w:ascii="Times New Roman" w:hAnsi="Times New Roman" w:cs="Times New Roman"/>
-          <w:i/>
-          <w:iCs/>
-          <w:sz w:val="24"/>
-          <w:szCs w:val="24"/>
-          <w:lang w:val="en-US"/>
-        </w:rPr>
-        <w:t xml:space="preserve">highly_rated </w:t>
-      </w:r>
-      <w:r>
-        <w:rPr>
-          <w:rFonts w:ascii="Times New Roman" w:hAnsi="Times New Roman" w:cs="Times New Roman"/>
-          <w:sz w:val="24"/>
-          <w:szCs w:val="24"/>
-          <w:lang w:val="en-US"/>
-        </w:rPr>
-        <w:t xml:space="preserve">Boolean variable </w:t>
-      </w:r>
-      <w:r>
-        <w:rPr>
-          <w:rFonts w:ascii="Times New Roman" w:hAnsi="Times New Roman" w:cs="Times New Roman"/>
-          <w:i/>
-          <w:iCs/>
-          <w:sz w:val="24"/>
-          <w:szCs w:val="24"/>
-          <w:lang w:val="en-US"/>
-        </w:rPr>
-        <w:t xml:space="preserve">(True / False), </w:t>
-      </w:r>
-      <w:r>
-        <w:rPr>
-          <w:rFonts w:ascii="Times New Roman" w:hAnsi="Times New Roman" w:cs="Times New Roman"/>
-          <w:sz w:val="24"/>
-          <w:szCs w:val="24"/>
-          <w:lang w:val="en-US"/>
-        </w:rPr>
-        <w:t xml:space="preserve">and the assigned explanatory variables: </w:t>
-      </w:r>
-      <w:r>
-        <w:rPr>
-          <w:rFonts w:ascii="Times New Roman" w:hAnsi="Times New Roman" w:cs="Times New Roman"/>
-          <w:i/>
-          <w:iCs/>
-          <w:sz w:val="24"/>
-          <w:szCs w:val="24"/>
-          <w:lang w:val="en-US"/>
+          <w:b/>
+          <w:bCs/>
+          <w:sz w:val="28"/>
+          <w:szCs w:val="28"/>
+          <w:u w:val="single"/>
+          <w:lang w:val="en-US"/>
+        </w:rPr>
+      </w:pPr>
+      <w:r>
+        <w:rPr>
+          <w:rFonts w:ascii="Times New Roman" w:hAnsi="Times New Roman" w:cs="Times New Roman"/>
+          <w:b/>
+          <w:bCs/>
+          <w:sz w:val="28"/>
+          <w:szCs w:val="28"/>
+          <w:u w:val="single"/>
+          <w:lang w:val="en-US"/>
+        </w:rPr>
+        <w:t>Models and Interpretation:</w:t>
+      </w:r>
+    </w:p>
+    <w:p>
+      <w:pPr>
+        <w:pStyle w:val="NormalWeb"/>
+      </w:pPr>
+      <w:r>
+        <w:t xml:space="preserve">In Appendix 2, we applied three models to estimate the likelihood of a hotel being highly rated. The Linear Probability Model indicates that hotel stars significantly influence this probability, increasing it by roughly 15% per star, while a unit rise in </w:t>
+      </w:r>
+      <w:proofErr w:type="spellStart"/>
+      <w:r>
+        <w:t>lnPrice</w:t>
+      </w:r>
+      <w:proofErr w:type="spellEnd"/>
+      <w:r>
+        <w:t xml:space="preserve"> ups the chance by 7.5%. Distance plays a lesser role in this estimation.</w:t>
+      </w:r>
+    </w:p>
+    <w:p>
+      <w:pPr>
+        <w:spacing w:before="100" w:beforeAutospacing="1" w:after="100" w:afterAutospacing="1" w:line="240" w:lineRule="auto"/>
+        <w:outlineLvl w:val="2"/>
+        <w:rPr>
+          <w:rFonts w:ascii="Times New Roman" w:eastAsia="Times New Roman" w:hAnsi="Times New Roman" w:cs="Times New Roman"/>
+          <w:b/>
+          <w:bCs/>
+          <w:kern w:val="0"/>
+          <w:sz w:val="27"/>
+          <w:szCs w:val="27"/>
+          <w:u w:val="single"/>
+          <w:lang w:val="en-GB" w:eastAsia="en-AT"/>
+          <w14:ligatures w14:val="none"/>
+        </w:rPr>
+      </w:pPr>
+      <w:r>
+        <w:rPr>
+          <w:rFonts w:ascii="Times New Roman" w:eastAsia="Times New Roman" w:hAnsi="Times New Roman" w:cs="Times New Roman"/>
+          <w:b/>
+          <w:bCs/>
+          <w:kern w:val="0"/>
+          <w:sz w:val="27"/>
+          <w:szCs w:val="27"/>
+          <w:u w:val="single"/>
+          <w:lang w:val="en-AT" w:eastAsia="en-AT"/>
+          <w14:ligatures w14:val="none"/>
+        </w:rPr>
+        <w:t>Logit Marginal Effects Summary</w:t>
+      </w:r>
+      <w:r>
+        <w:rPr>
+          <w:rFonts w:ascii="Times New Roman" w:eastAsia="Times New Roman" w:hAnsi="Times New Roman" w:cs="Times New Roman"/>
+          <w:b/>
+          <w:bCs/>
+          <w:kern w:val="0"/>
+          <w:sz w:val="27"/>
+          <w:szCs w:val="27"/>
+          <w:u w:val="single"/>
+          <w:lang w:val="en-GB" w:eastAsia="en-AT"/>
+          <w14:ligatures w14:val="none"/>
+        </w:rPr>
+        <w:t>:</w:t>
+      </w:r>
+    </w:p>
+    <w:p>
+      <w:pPr>
+        <w:spacing w:before="100" w:beforeAutospacing="1" w:after="100" w:afterAutospacing="1" w:line="240" w:lineRule="auto"/>
+        <w:rPr>
+          <w:rFonts w:ascii="Times New Roman" w:eastAsia="Times New Roman" w:hAnsi="Times New Roman" w:cs="Times New Roman"/>
+          <w:kern w:val="0"/>
+          <w:sz w:val="24"/>
+          <w:szCs w:val="24"/>
+          <w:lang w:val="en-AT" w:eastAsia="en-AT"/>
+          <w14:ligatures w14:val="none"/>
+        </w:rPr>
+      </w:pPr>
+      <w:r>
+        <w:rPr>
+          <w:rFonts w:ascii="Times New Roman" w:eastAsia="Times New Roman" w:hAnsi="Times New Roman" w:cs="Times New Roman"/>
+          <w:kern w:val="0"/>
+          <w:sz w:val="24"/>
+          <w:szCs w:val="24"/>
+          <w:lang w:val="en-AT" w:eastAsia="en-AT"/>
+          <w14:ligatures w14:val="none"/>
+        </w:rPr>
+        <w:t>In a logit model, a 1% rise in price increases the likelihood of a hotel being highly rated by 7.37%</w:t>
+      </w:r>
+      <w:r>
+        <w:rPr>
+          <w:rFonts w:ascii="Times New Roman" w:eastAsia="Times New Roman" w:hAnsi="Times New Roman" w:cs="Times New Roman"/>
+          <w:kern w:val="0"/>
+          <w:sz w:val="24"/>
+          <w:szCs w:val="24"/>
+          <w:lang w:val="en-GB" w:eastAsia="en-AT"/>
+          <w14:ligatures w14:val="none"/>
+        </w:rPr>
+        <w:t>, and an additional star</w:t>
+      </w:r>
+      <w:r>
+        <w:rPr>
+          <w:rFonts w:ascii="Times New Roman" w:eastAsia="Times New Roman" w:hAnsi="Times New Roman" w:cs="Times New Roman"/>
+          <w:kern w:val="0"/>
+          <w:sz w:val="24"/>
+          <w:szCs w:val="24"/>
+          <w:lang w:val="en-AT" w:eastAsia="en-AT"/>
+          <w14:ligatures w14:val="none"/>
+        </w:rPr>
+        <w:t xml:space="preserve"> increases it by 15.41%, both statistically significant. However, the impact of distance is minor (1.22%) and not statistically significant.</w:t>
+      </w:r>
+    </w:p>
+    <w:p>
+      <w:pPr>
+        <w:spacing w:before="100" w:beforeAutospacing="1" w:after="100" w:afterAutospacing="1" w:line="240" w:lineRule="auto"/>
+        <w:outlineLvl w:val="2"/>
+        <w:rPr>
+          <w:rFonts w:ascii="Times New Roman" w:eastAsia="Times New Roman" w:hAnsi="Times New Roman" w:cs="Times New Roman"/>
+          <w:b/>
+          <w:bCs/>
+          <w:kern w:val="0"/>
+          <w:sz w:val="27"/>
+          <w:szCs w:val="27"/>
+          <w:u w:val="single"/>
+          <w:lang w:val="en-GB" w:eastAsia="en-AT"/>
+          <w14:ligatures w14:val="none"/>
+        </w:rPr>
+      </w:pPr>
+      <w:r>
+        <w:rPr>
+          <w:rFonts w:ascii="Times New Roman" w:eastAsia="Times New Roman" w:hAnsi="Times New Roman" w:cs="Times New Roman"/>
+          <w:b/>
+          <w:bCs/>
+          <w:kern w:val="0"/>
+          <w:sz w:val="27"/>
+          <w:szCs w:val="27"/>
+          <w:u w:val="single"/>
+          <w:lang w:val="en-AT" w:eastAsia="en-AT"/>
+          <w14:ligatures w14:val="none"/>
+        </w:rPr>
+        <w:t>Probit Marginal Effects Summary</w:t>
+      </w:r>
+      <w:r>
+        <w:rPr>
+          <w:rFonts w:ascii="Times New Roman" w:eastAsia="Times New Roman" w:hAnsi="Times New Roman" w:cs="Times New Roman"/>
+          <w:b/>
+          <w:bCs/>
+          <w:kern w:val="0"/>
+          <w:sz w:val="27"/>
+          <w:szCs w:val="27"/>
+          <w:u w:val="single"/>
+          <w:lang w:val="en-GB" w:eastAsia="en-AT"/>
+          <w14:ligatures w14:val="none"/>
+        </w:rPr>
+        <w:t>:</w:t>
+      </w:r>
+    </w:p>
+    <w:p>
+      <w:pPr>
+        <w:spacing w:before="100" w:beforeAutospacing="1" w:after="100" w:afterAutospacing="1" w:line="240" w:lineRule="auto"/>
+        <w:rPr>
+          <w:rFonts w:ascii="Times New Roman" w:eastAsia="Times New Roman" w:hAnsi="Times New Roman" w:cs="Times New Roman"/>
+          <w:kern w:val="0"/>
+          <w:sz w:val="24"/>
+          <w:szCs w:val="24"/>
+          <w:lang w:val="en-AT" w:eastAsia="en-AT"/>
+          <w14:ligatures w14:val="none"/>
+        </w:rPr>
+      </w:pPr>
+      <w:r>
+        <w:rPr>
+          <w:rFonts w:ascii="Times New Roman" w:eastAsia="Times New Roman" w:hAnsi="Times New Roman" w:cs="Times New Roman"/>
+          <w:kern w:val="0"/>
+          <w:sz w:val="24"/>
+          <w:szCs w:val="24"/>
+          <w:lang w:val="en-AT" w:eastAsia="en-AT"/>
+          <w14:ligatures w14:val="none"/>
+        </w:rPr>
+        <w:t>In a probit model, a 1% price increase raises the probability of a hotel being highly rated by 7.19%, while an additional star increases it by 15.27%, both with strong statistical significance. Distance shows a negligible effect (1.08%) and lacks statistical significance.</w:t>
+      </w:r>
+    </w:p>
+    <w:p>
+      <w:pPr>
+        <w:spacing w:before="100" w:beforeAutospacing="1" w:after="100" w:afterAutospacing="1" w:line="240" w:lineRule="auto"/>
+        <w:rPr>
+          <w:rFonts w:ascii="Times New Roman" w:eastAsia="Times New Roman" w:hAnsi="Times New Roman" w:cs="Times New Roman"/>
+          <w:b/>
+          <w:bCs/>
+          <w:kern w:val="0"/>
+          <w:sz w:val="28"/>
+          <w:szCs w:val="28"/>
+          <w:u w:val="single"/>
+          <w:lang w:val="en-GB" w:eastAsia="en-AT"/>
+          <w14:ligatures w14:val="none"/>
+        </w:rPr>
+      </w:pPr>
+      <w:r>
+        <w:rPr>
+          <w:rFonts w:ascii="Times New Roman" w:eastAsia="Times New Roman" w:hAnsi="Times New Roman" w:cs="Times New Roman"/>
+          <w:b/>
+          <w:bCs/>
+          <w:kern w:val="0"/>
+          <w:sz w:val="28"/>
+          <w:szCs w:val="28"/>
+          <w:u w:val="single"/>
+          <w:lang w:val="en-GB" w:eastAsia="en-AT"/>
+          <w14:ligatures w14:val="none"/>
+        </w:rPr>
+        <w:t>Conclusion:</w:t>
+      </w:r>
+    </w:p>
+    <w:p>
+      <w:pPr>
+        <w:spacing w:before="100" w:beforeAutospacing="1" w:after="100" w:afterAutospacing="1" w:line="240" w:lineRule="auto"/>
+        <w:rPr>
+          <w:rFonts w:ascii="Times New Roman" w:eastAsia="Times New Roman" w:hAnsi="Times New Roman" w:cs="Times New Roman"/>
+          <w:kern w:val="0"/>
+          <w:sz w:val="24"/>
+          <w:szCs w:val="24"/>
+          <w:lang w:val="en-GB" w:eastAsia="en-AT"/>
+          <w14:ligatures w14:val="none"/>
+        </w:rPr>
+      </w:pPr>
+      <w:r>
+        <w:rPr>
+          <w:rFonts w:ascii="Times New Roman" w:hAnsi="Times New Roman" w:cs="Times New Roman"/>
+          <w:sz w:val="24"/>
+          <w:szCs w:val="24"/>
+        </w:rPr>
+        <w:t>As shown in Appendix 4, both the probit and logit analyses predict very similarly. Overall, this</w:t>
+      </w:r>
+      <w:r>
+        <w:rPr>
+          <w:rFonts w:ascii="Times New Roman" w:hAnsi="Times New Roman" w:cs="Times New Roman"/>
+          <w:sz w:val="24"/>
+          <w:szCs w:val="24"/>
+        </w:rPr>
+        <w:t xml:space="preserve"> analysis </w:t>
+      </w:r>
+      <w:r>
+        <w:rPr>
+          <w:rFonts w:ascii="Times New Roman" w:hAnsi="Times New Roman" w:cs="Times New Roman"/>
+          <w:sz w:val="24"/>
+          <w:szCs w:val="24"/>
+        </w:rPr>
+        <w:t xml:space="preserve">of Moscow hotels </w:t>
+      </w:r>
+      <w:r>
+        <w:rPr>
+          <w:rFonts w:ascii="Times New Roman" w:hAnsi="Times New Roman" w:cs="Times New Roman"/>
+          <w:sz w:val="24"/>
+          <w:szCs w:val="24"/>
+        </w:rPr>
+        <w:t>shows</w:t>
+      </w:r>
+      <w:r>
+        <w:rPr>
+          <w:rFonts w:ascii="Times New Roman" w:hAnsi="Times New Roman" w:cs="Times New Roman"/>
+          <w:sz w:val="24"/>
+          <w:szCs w:val="24"/>
+        </w:rPr>
+        <w:t xml:space="preserve"> that hotel </w:t>
+      </w:r>
+      <w:r>
+        <w:rPr>
+          <w:rFonts w:ascii="Times New Roman" w:hAnsi="Times New Roman" w:cs="Times New Roman"/>
+          <w:sz w:val="24"/>
+          <w:szCs w:val="24"/>
         </w:rPr>
         <w:t>stars</w:t>
       </w:r>
@@ -257,636 +528,44 @@
           <w:rFonts w:ascii="Times New Roman" w:hAnsi="Times New Roman" w:cs="Times New Roman"/>
           <w:sz w:val="24"/>
           <w:szCs w:val="24"/>
-          <w:lang w:val="en-US"/>
-        </w:rPr>
-        <w:t xml:space="preserve"> and </w:t>
-      </w:r>
-      <w:r>
-        <w:rPr>
-          <w:rFonts w:ascii="Times New Roman" w:hAnsi="Times New Roman" w:cs="Times New Roman"/>
-          <w:i/>
-          <w:iCs/>
-          <w:sz w:val="24"/>
-          <w:szCs w:val="24"/>
-          <w:lang w:val="en-US"/>
-        </w:rPr>
-        <w:t>distance</w:t>
-      </w:r>
-      <w:r>
-        <w:rPr>
-          <w:rFonts w:ascii="Times New Roman" w:hAnsi="Times New Roman" w:cs="Times New Roman"/>
-          <w:sz w:val="24"/>
-          <w:szCs w:val="24"/>
-          <w:lang w:val="en-US"/>
-        </w:rPr>
-        <w:t xml:space="preserve">, and also the </w:t>
-      </w:r>
-      <w:r>
-        <w:rPr>
-          <w:rFonts w:ascii="Times New Roman" w:hAnsi="Times New Roman" w:cs="Times New Roman"/>
-          <w:i/>
-          <w:iCs/>
-          <w:sz w:val="24"/>
-          <w:szCs w:val="24"/>
-          <w:lang w:val="en-US"/>
-        </w:rPr>
-        <w:t>price</w:t>
-      </w:r>
-      <w:r>
-        <w:rPr>
-          <w:rFonts w:ascii="Times New Roman" w:hAnsi="Times New Roman" w:cs="Times New Roman"/>
-          <w:sz w:val="24"/>
-          <w:szCs w:val="24"/>
-          <w:lang w:val="en-US"/>
-        </w:rPr>
-        <w:t xml:space="preserve"> variable, as our extra choice. </w:t>
-      </w:r>
-      <w:r>
-        <w:rPr>
-          <w:rFonts w:ascii="Times New Roman" w:hAnsi="Times New Roman" w:cs="Times New Roman"/>
-          <w:i/>
-          <w:iCs/>
-          <w:sz w:val="24"/>
-          <w:szCs w:val="24"/>
-          <w:lang w:val="en-US"/>
-        </w:rPr>
-        <w:t>highly_rated</w:t>
-      </w:r>
-      <w:r>
-        <w:rPr>
-          <w:rFonts w:ascii="Times New Roman" w:hAnsi="Times New Roman" w:cs="Times New Roman"/>
-          <w:sz w:val="24"/>
-          <w:szCs w:val="24"/>
-          <w:lang w:val="en-US"/>
-        </w:rPr>
-        <w:t xml:space="preserve">’s value is decided by the </w:t>
-      </w:r>
-      <w:r>
-        <w:rPr>
-          <w:rFonts w:ascii="Times New Roman" w:hAnsi="Times New Roman" w:cs="Times New Roman"/>
-          <w:i/>
-          <w:iCs/>
-          <w:sz w:val="24"/>
-          <w:szCs w:val="24"/>
-          <w:lang w:val="en-US"/>
-        </w:rPr>
-        <w:t>rating</w:t>
-      </w:r>
-      <w:r>
-        <w:rPr>
-          <w:rFonts w:ascii="Times New Roman" w:hAnsi="Times New Roman" w:cs="Times New Roman"/>
-          <w:sz w:val="24"/>
-          <w:szCs w:val="24"/>
-          <w:lang w:val="en-US"/>
-        </w:rPr>
-        <w:t xml:space="preserve"> variable, where if a hotel has a rating more or equal than 4, we give it a 1 (True) value, otherwise, we give it a 0 (False) value. </w:t>
-      </w:r>
-      <w:r>
-        <w:rPr>
-          <w:rFonts w:ascii="Times New Roman" w:hAnsi="Times New Roman" w:cs="Times New Roman"/>
-          <w:sz w:val="24"/>
-          <w:szCs w:val="24"/>
-          <w:lang w:val="en-US"/>
-        </w:rPr>
-        <w:t xml:space="preserve">We are going to use the </w:t>
-      </w:r>
-      <w:r>
-        <w:rPr>
-          <w:rFonts w:ascii="Times New Roman" w:hAnsi="Times New Roman" w:cs="Times New Roman"/>
-          <w:i/>
-          <w:iCs/>
-          <w:sz w:val="24"/>
-          <w:szCs w:val="24"/>
-          <w:lang w:val="en-US"/>
-        </w:rPr>
-        <w:t>log of price</w:t>
-      </w:r>
-      <w:r>
-        <w:rPr>
-          <w:rFonts w:ascii="Times New Roman" w:hAnsi="Times New Roman" w:cs="Times New Roman"/>
-          <w:sz w:val="24"/>
-          <w:szCs w:val="24"/>
-          <w:lang w:val="en-US"/>
-        </w:rPr>
-        <w:t xml:space="preserve">, as we want to see the relative price differences between the hotels, rather than the price itself. </w:t>
-      </w:r>
-      <w:r>
-        <w:rPr>
-          <w:rFonts w:ascii="Times New Roman" w:hAnsi="Times New Roman" w:cs="Times New Roman"/>
-          <w:sz w:val="24"/>
-          <w:szCs w:val="24"/>
-          <w:lang w:val="en-US"/>
-        </w:rPr>
-        <w:t>During the assignment, we will use the linear probability, logit</w:t>
-      </w:r>
-      <w:r>
-        <w:rPr>
-          <w:rFonts w:ascii="Times New Roman" w:hAnsi="Times New Roman" w:cs="Times New Roman"/>
-          <w:sz w:val="24"/>
-          <w:szCs w:val="24"/>
-          <w:lang w:val="en-US"/>
-        </w:rPr>
-        <w:t>, and probit models, as it was seen during the classes.</w:t>
-      </w:r>
-    </w:p>
-    <w:p>
-      <w:pPr>
-        <w:jc w:val="both"/>
-        <w:rPr>
-          <w:rFonts w:ascii="Times New Roman" w:hAnsi="Times New Roman" w:cs="Times New Roman"/>
-          <w:b/>
-          <w:bCs/>
-          <w:sz w:val="36"/>
-          <w:szCs w:val="36"/>
-          <w:u w:val="single"/>
-          <w:lang w:val="en-US"/>
-        </w:rPr>
-      </w:pPr>
-      <w:bookmarkStart w:id="0" w:name="_Hlk152606468"/>
-      <w:r>
-        <w:rPr>
-          <w:rFonts w:ascii="Times New Roman" w:hAnsi="Times New Roman" w:cs="Times New Roman"/>
-          <w:b/>
-          <w:bCs/>
-          <w:sz w:val="36"/>
-          <w:szCs w:val="36"/>
-          <w:u w:val="single"/>
-          <w:lang w:val="en-US"/>
-        </w:rPr>
-        <w:t>Filtering, Cleaning and basic attributes of the Data</w:t>
-      </w:r>
-      <w:r>
-        <w:rPr>
-          <w:rFonts w:ascii="Times New Roman" w:hAnsi="Times New Roman" w:cs="Times New Roman"/>
-          <w:b/>
-          <w:bCs/>
-          <w:sz w:val="36"/>
-          <w:szCs w:val="36"/>
-          <w:u w:val="single"/>
-          <w:lang w:val="en-US"/>
-        </w:rPr>
-        <w:t>:</w:t>
-      </w:r>
-    </w:p>
-    <w:p>
-      <w:pPr>
-        <w:jc w:val="both"/>
-        <w:rPr>
-          <w:rFonts w:ascii="Times New Roman" w:hAnsi="Times New Roman" w:cs="Times New Roman"/>
-          <w:sz w:val="24"/>
-          <w:szCs w:val="24"/>
-          <w:lang w:val="en-US"/>
-        </w:rPr>
-      </w:pPr>
-      <w:r>
-        <w:rPr>
-          <w:rFonts w:ascii="Times New Roman" w:hAnsi="Times New Roman" w:cs="Times New Roman"/>
-          <w:sz w:val="24"/>
-          <w:szCs w:val="24"/>
-          <w:lang w:val="en-US"/>
-        </w:rPr>
-        <w:t>The data is filtered</w:t>
-      </w:r>
-      <w:r>
-        <w:rPr>
-          <w:rFonts w:ascii="Times New Roman" w:hAnsi="Times New Roman" w:cs="Times New Roman"/>
-          <w:sz w:val="24"/>
-          <w:szCs w:val="24"/>
-          <w:lang w:val="en-US"/>
-        </w:rPr>
-        <w:t xml:space="preserve"> and cleaned</w:t>
-      </w:r>
-      <w:r>
-        <w:rPr>
-          <w:rFonts w:ascii="Times New Roman" w:hAnsi="Times New Roman" w:cs="Times New Roman"/>
-          <w:sz w:val="24"/>
-          <w:szCs w:val="24"/>
-          <w:lang w:val="en-US"/>
-        </w:rPr>
-        <w:t xml:space="preserve"> by the following way:</w:t>
-      </w:r>
-    </w:p>
-    <w:p>
-      <w:pPr>
-        <w:jc w:val="both"/>
-        <w:rPr>
-          <w:rFonts w:ascii="Times New Roman" w:hAnsi="Times New Roman" w:cs="Times New Roman"/>
-          <w:sz w:val="24"/>
-          <w:szCs w:val="24"/>
-          <w:lang w:val="en-US"/>
-        </w:rPr>
-      </w:pPr>
-      <w:r>
-        <w:rPr>
-          <w:rFonts w:ascii="Times New Roman" w:hAnsi="Times New Roman" w:cs="Times New Roman"/>
-          <w:sz w:val="24"/>
-          <w:szCs w:val="24"/>
-          <w:lang w:val="en-US"/>
-        </w:rPr>
-        <w:t xml:space="preserve">We only included those </w:t>
-      </w:r>
-      <w:r>
-        <w:rPr>
-          <w:rFonts w:ascii="Times New Roman" w:hAnsi="Times New Roman" w:cs="Times New Roman"/>
-          <w:b/>
-          <w:bCs/>
-          <w:sz w:val="24"/>
-          <w:szCs w:val="24"/>
-          <w:lang w:val="en-US"/>
-        </w:rPr>
-        <w:t xml:space="preserve">Hotels </w:t>
-      </w:r>
-      <w:r>
-        <w:rPr>
-          <w:rFonts w:ascii="Times New Roman" w:hAnsi="Times New Roman" w:cs="Times New Roman"/>
-          <w:sz w:val="24"/>
-          <w:szCs w:val="24"/>
-          <w:lang w:val="en-US"/>
-        </w:rPr>
-        <w:t xml:space="preserve">in the data, which resides in the main city of </w:t>
-      </w:r>
-      <w:r>
-        <w:rPr>
-          <w:rFonts w:ascii="Times New Roman" w:hAnsi="Times New Roman" w:cs="Times New Roman"/>
-          <w:b/>
-          <w:bCs/>
-          <w:sz w:val="24"/>
-          <w:szCs w:val="24"/>
-          <w:lang w:val="en-US"/>
-        </w:rPr>
-        <w:t>Moscow</w:t>
-      </w:r>
-      <w:r>
-        <w:rPr>
-          <w:rFonts w:ascii="Times New Roman" w:hAnsi="Times New Roman" w:cs="Times New Roman"/>
-          <w:sz w:val="24"/>
-          <w:szCs w:val="24"/>
-          <w:lang w:val="en-US"/>
-        </w:rPr>
-        <w:t xml:space="preserve"> (not other urban agglomeration).</w:t>
-      </w:r>
-      <w:r>
-        <w:rPr>
-          <w:rFonts w:ascii="Times New Roman" w:hAnsi="Times New Roman" w:cs="Times New Roman"/>
-          <w:sz w:val="24"/>
-          <w:szCs w:val="24"/>
-          <w:lang w:val="en-US"/>
-        </w:rPr>
-        <w:t xml:space="preserve"> We chose </w:t>
-      </w:r>
-      <w:r>
-        <w:rPr>
-          <w:rFonts w:ascii="Times New Roman" w:hAnsi="Times New Roman" w:cs="Times New Roman"/>
-          <w:b/>
-          <w:bCs/>
-          <w:sz w:val="24"/>
-          <w:szCs w:val="24"/>
-          <w:lang w:val="en-US"/>
-        </w:rPr>
-        <w:t>2017 November</w:t>
-      </w:r>
-      <w:r>
-        <w:rPr>
-          <w:rFonts w:ascii="Times New Roman" w:hAnsi="Times New Roman" w:cs="Times New Roman"/>
-          <w:sz w:val="24"/>
-          <w:szCs w:val="24"/>
-          <w:lang w:val="en-US"/>
-        </w:rPr>
-        <w:t xml:space="preserve"> as the date of our data, including only the </w:t>
-      </w:r>
-      <w:r>
-        <w:rPr>
-          <w:rFonts w:ascii="Times New Roman" w:hAnsi="Times New Roman" w:cs="Times New Roman"/>
-          <w:b/>
-          <w:bCs/>
-          <w:sz w:val="24"/>
-          <w:szCs w:val="24"/>
-          <w:lang w:val="en-US"/>
-        </w:rPr>
-        <w:t>weekdays</w:t>
-      </w:r>
-      <w:r>
-        <w:rPr>
-          <w:rFonts w:ascii="Times New Roman" w:hAnsi="Times New Roman" w:cs="Times New Roman"/>
-          <w:sz w:val="24"/>
-          <w:szCs w:val="24"/>
-          <w:lang w:val="en-US"/>
-        </w:rPr>
-        <w:t xml:space="preserve">. After these filtering, we checked the distribution of the prices and we concluded that because of the very long right tail, we should include only those observations, where the price is </w:t>
-      </w:r>
-      <w:r>
-        <w:rPr>
-          <w:rFonts w:ascii="Times New Roman" w:hAnsi="Times New Roman" w:cs="Times New Roman"/>
-          <w:b/>
-          <w:bCs/>
-          <w:sz w:val="24"/>
-          <w:szCs w:val="24"/>
-          <w:lang w:val="en-US"/>
-        </w:rPr>
-        <w:t>less than $</w:t>
-      </w:r>
-      <w:r>
-        <w:rPr>
-          <w:rFonts w:ascii="Times New Roman" w:hAnsi="Times New Roman" w:cs="Times New Roman"/>
-          <w:b/>
-          <w:bCs/>
-          <w:sz w:val="24"/>
-          <w:szCs w:val="24"/>
-          <w:lang w:val="en-US"/>
-        </w:rPr>
-        <w:t>1000</w:t>
-      </w:r>
-      <w:r>
-        <w:rPr>
-          <w:rFonts w:ascii="Times New Roman" w:hAnsi="Times New Roman" w:cs="Times New Roman"/>
-          <w:sz w:val="24"/>
-          <w:szCs w:val="24"/>
-          <w:lang w:val="en-US"/>
-        </w:rPr>
-        <w:t>.</w:t>
-      </w:r>
-    </w:p>
-    <w:p>
-      <w:pPr>
-        <w:jc w:val="both"/>
-        <w:rPr>
-          <w:rFonts w:ascii="Times New Roman" w:hAnsi="Times New Roman" w:cs="Times New Roman"/>
-          <w:sz w:val="24"/>
-          <w:szCs w:val="24"/>
-          <w:lang w:val="en-US"/>
-        </w:rPr>
-      </w:pPr>
-      <w:r>
-        <w:rPr>
-          <w:rFonts w:ascii="Times New Roman" w:hAnsi="Times New Roman" w:cs="Times New Roman"/>
-          <w:sz w:val="24"/>
-          <w:szCs w:val="24"/>
-          <w:lang w:val="en-US"/>
-        </w:rPr>
-        <w:t>Next, those rows</w:t>
-      </w:r>
-      <w:r>
-        <w:rPr>
-          <w:rFonts w:ascii="Times New Roman" w:hAnsi="Times New Roman" w:cs="Times New Roman"/>
-          <w:sz w:val="24"/>
-          <w:szCs w:val="24"/>
-          <w:lang w:val="en-US"/>
-        </w:rPr>
-        <w:t xml:space="preserve"> where the </w:t>
-      </w:r>
-      <w:r>
-        <w:rPr>
-          <w:rFonts w:ascii="Times New Roman" w:hAnsi="Times New Roman" w:cs="Times New Roman"/>
-          <w:i/>
-          <w:iCs/>
-          <w:sz w:val="24"/>
-          <w:szCs w:val="24"/>
-          <w:lang w:val="en-US"/>
-        </w:rPr>
-        <w:t>rating</w:t>
-      </w:r>
-      <w:r>
-        <w:rPr>
-          <w:rFonts w:ascii="Times New Roman" w:hAnsi="Times New Roman" w:cs="Times New Roman"/>
-          <w:sz w:val="24"/>
-          <w:szCs w:val="24"/>
-          <w:lang w:val="en-US"/>
-        </w:rPr>
-        <w:t xml:space="preserve"> and/or </w:t>
-      </w:r>
-      <w:r>
-        <w:rPr>
-          <w:rFonts w:ascii="Times New Roman" w:hAnsi="Times New Roman" w:cs="Times New Roman"/>
-          <w:i/>
-          <w:iCs/>
-          <w:sz w:val="24"/>
-          <w:szCs w:val="24"/>
-          <w:lang w:val="en-US"/>
-        </w:rPr>
-        <w:t>rating_reviewcount</w:t>
-      </w:r>
-      <w:r>
-        <w:rPr>
-          <w:rFonts w:ascii="Times New Roman" w:hAnsi="Times New Roman" w:cs="Times New Roman"/>
-          <w:sz w:val="24"/>
-          <w:szCs w:val="24"/>
-          <w:lang w:val="en-US"/>
-        </w:rPr>
-        <w:t xml:space="preserve"> have a missing value, were discarded, as we don’t think these rows could get a 1 for </w:t>
-      </w:r>
-      <w:r>
-        <w:rPr>
-          <w:rFonts w:ascii="Times New Roman" w:hAnsi="Times New Roman" w:cs="Times New Roman"/>
-          <w:i/>
-          <w:iCs/>
-          <w:sz w:val="24"/>
-          <w:szCs w:val="24"/>
-          <w:lang w:val="en-US"/>
-        </w:rPr>
-        <w:t>highly_rated</w:t>
-      </w:r>
-      <w:r>
-        <w:rPr>
-          <w:rFonts w:ascii="Times New Roman" w:hAnsi="Times New Roman" w:cs="Times New Roman"/>
-          <w:sz w:val="24"/>
-          <w:szCs w:val="24"/>
-          <w:lang w:val="en-US"/>
-        </w:rPr>
-        <w:t xml:space="preserve">, and giving a 0 would distort our data. The basic attributes of this data can be seen at </w:t>
-      </w:r>
-      <w:r>
-        <w:rPr>
-          <w:rFonts w:ascii="Times New Roman" w:hAnsi="Times New Roman" w:cs="Times New Roman"/>
-          <w:b/>
-          <w:bCs/>
-          <w:sz w:val="24"/>
-          <w:szCs w:val="24"/>
-          <w:u w:val="single"/>
-          <w:lang w:val="en-US"/>
-        </w:rPr>
-        <w:t>Appendix 1</w:t>
-      </w:r>
-      <w:r>
-        <w:rPr>
-          <w:rFonts w:ascii="Times New Roman" w:hAnsi="Times New Roman" w:cs="Times New Roman"/>
-          <w:sz w:val="24"/>
-          <w:szCs w:val="24"/>
-          <w:lang w:val="en-US"/>
-        </w:rPr>
-        <w:t>.</w:t>
-      </w:r>
-    </w:p>
-    <w:bookmarkEnd w:id="0"/>
-    <w:p>
-      <w:pPr>
-        <w:jc w:val="both"/>
-        <w:rPr>
-          <w:rFonts w:ascii="Times New Roman" w:hAnsi="Times New Roman" w:cs="Times New Roman"/>
-          <w:b/>
-          <w:bCs/>
-          <w:sz w:val="36"/>
-          <w:szCs w:val="36"/>
-          <w:u w:val="single"/>
-          <w:lang w:val="en-US"/>
-        </w:rPr>
-      </w:pPr>
-      <w:r>
-        <w:rPr>
-          <w:rFonts w:ascii="Times New Roman" w:hAnsi="Times New Roman" w:cs="Times New Roman"/>
-          <w:b/>
-          <w:bCs/>
-          <w:sz w:val="36"/>
-          <w:szCs w:val="36"/>
-          <w:u w:val="single"/>
-          <w:lang w:val="en-US"/>
-        </w:rPr>
-        <w:t>Models and Interpretation:</w:t>
-      </w:r>
-    </w:p>
-    <w:p>
-      <w:pPr>
-        <w:jc w:val="both"/>
-        <w:rPr>
-          <w:rFonts w:ascii="Times New Roman" w:hAnsi="Times New Roman" w:cs="Times New Roman"/>
-          <w:sz w:val="24"/>
-          <w:szCs w:val="24"/>
-          <w:lang w:val="en-US"/>
-        </w:rPr>
-      </w:pPr>
-      <w:r>
-        <w:rPr>
-          <w:rFonts w:ascii="Times New Roman" w:hAnsi="Times New Roman" w:cs="Times New Roman"/>
-          <w:sz w:val="24"/>
-          <w:szCs w:val="24"/>
-          <w:lang w:val="en-US"/>
-        </w:rPr>
-        <w:t>We</w:t>
-      </w:r>
-      <w:r>
-        <w:rPr>
-          <w:rFonts w:ascii="Times New Roman" w:hAnsi="Times New Roman" w:cs="Times New Roman"/>
-          <w:sz w:val="24"/>
-          <w:szCs w:val="24"/>
-          <w:lang w:val="en-US"/>
-        </w:rPr>
-        <w:t xml:space="preserve"> used three models </w:t>
-      </w:r>
-      <w:r>
-        <w:rPr>
-          <w:rFonts w:ascii="Times New Roman" w:hAnsi="Times New Roman" w:cs="Times New Roman"/>
-          <w:sz w:val="24"/>
-          <w:szCs w:val="24"/>
-          <w:lang w:val="en-US"/>
-        </w:rPr>
-        <w:t xml:space="preserve">for our estimation. At </w:t>
-      </w:r>
-      <w:r>
-        <w:rPr>
-          <w:rFonts w:ascii="Times New Roman" w:hAnsi="Times New Roman" w:cs="Times New Roman"/>
-          <w:b/>
-          <w:bCs/>
-          <w:sz w:val="24"/>
-          <w:szCs w:val="24"/>
-          <w:lang w:val="en-US"/>
-        </w:rPr>
-        <w:t>Appendix 2</w:t>
-      </w:r>
-      <w:r>
-        <w:rPr>
-          <w:rFonts w:ascii="Times New Roman" w:hAnsi="Times New Roman" w:cs="Times New Roman"/>
-          <w:sz w:val="24"/>
-          <w:szCs w:val="24"/>
-          <w:lang w:val="en-US"/>
-        </w:rPr>
-        <w:t>, we can see</w:t>
-      </w:r>
-      <w:r>
-        <w:rPr>
-          <w:rFonts w:ascii="Times New Roman" w:hAnsi="Times New Roman" w:cs="Times New Roman"/>
-          <w:sz w:val="24"/>
-          <w:szCs w:val="24"/>
-          <w:lang w:val="en-US"/>
-        </w:rPr>
-        <w:t xml:space="preserve"> the Linear Probability Model. The lnPrice and the stars of the hotel</w:t>
-      </w:r>
-      <w:r>
-        <w:rPr>
-          <w:rFonts w:ascii="Times New Roman" w:hAnsi="Times New Roman" w:cs="Times New Roman"/>
-          <w:sz w:val="24"/>
-          <w:szCs w:val="24"/>
-          <w:lang w:val="en-US"/>
-        </w:rPr>
-        <w:t xml:space="preserve"> determines mainly the chance, whether a hotel will be highly rated or not, while the distance is just a minor part of the increasing chance. </w:t>
-      </w:r>
-      <w:r>
-        <w:rPr>
-          <w:rFonts w:ascii="Times New Roman" w:hAnsi="Times New Roman" w:cs="Times New Roman"/>
-          <w:sz w:val="24"/>
-          <w:szCs w:val="24"/>
-          <w:lang w:val="en-US"/>
-        </w:rPr>
-        <w:t>For every star, the chance that a hotel will be highly rated, increases by around 16.4%, while for the lnPrice, if it increases by one unit, the chance increases by 7.7%.</w:t>
-      </w:r>
-    </w:p>
-    <w:p>
-      <w:pPr>
-        <w:jc w:val="both"/>
-        <w:rPr>
-          <w:rFonts w:ascii="Times New Roman" w:hAnsi="Times New Roman" w:cs="Times New Roman"/>
-          <w:sz w:val="24"/>
-          <w:szCs w:val="24"/>
-          <w:lang w:val="en-US"/>
-        </w:rPr>
-      </w:pPr>
-      <w:r>
-        <w:rPr>
-          <w:rFonts w:ascii="Times New Roman" w:hAnsi="Times New Roman" w:cs="Times New Roman"/>
-          <w:sz w:val="24"/>
-          <w:szCs w:val="24"/>
-          <w:lang w:val="en-US"/>
-        </w:rPr>
-        <w:t xml:space="preserve">At </w:t>
-      </w:r>
-      <w:r>
-        <w:rPr>
-          <w:rFonts w:ascii="Times New Roman" w:hAnsi="Times New Roman" w:cs="Times New Roman"/>
-          <w:b/>
-          <w:bCs/>
-          <w:sz w:val="24"/>
-          <w:szCs w:val="24"/>
-          <w:lang w:val="en-US"/>
-        </w:rPr>
-        <w:t>Appendix 3</w:t>
-      </w:r>
-      <w:r>
-        <w:rPr>
-          <w:rFonts w:ascii="Times New Roman" w:hAnsi="Times New Roman" w:cs="Times New Roman"/>
-          <w:sz w:val="24"/>
-          <w:szCs w:val="24"/>
-          <w:lang w:val="en-US"/>
-        </w:rPr>
-        <w:t xml:space="preserve">, we can see the used logit and probit model, where the logit assumes a logistic distribution error, while the probit assumes a normal distributed errors. The logit and probit models are better indicators, than the LPM, for example by the fact, that the estimations will be between 0 and 1, while at the LPM, it can go trough than 1, than 100%. It can be seen, that </w:t>
-      </w:r>
-      <w:r>
-        <w:rPr>
-          <w:rFonts w:ascii="Times New Roman" w:hAnsi="Times New Roman" w:cs="Times New Roman"/>
-          <w:sz w:val="24"/>
-          <w:szCs w:val="24"/>
-          <w:lang w:val="en-US"/>
-        </w:rPr>
-        <w:t>the logit and probit models have roughly the same estimation and are similar than the LPM (45 degree line), except at the tails.</w:t>
-      </w:r>
-    </w:p>
-    <w:p>
-      <w:pPr>
-        <w:rPr>
-          <w:rFonts w:ascii="Times New Roman" w:hAnsi="Times New Roman" w:cs="Times New Roman"/>
-          <w:b/>
-          <w:bCs/>
-          <w:sz w:val="36"/>
-          <w:szCs w:val="36"/>
-          <w:u w:val="single"/>
-          <w:lang w:val="en-US"/>
+        </w:rPr>
+        <w:t xml:space="preserve"> and price significantly impact guest ratings. Each additional star increases the likelihood of a high rating by about 15%, and a 1% price increase correlates with a 7% higher chance of being highly rated. In contrast, the distance from the city center has a negligible </w:t>
+      </w:r>
+      <w:r>
+        <w:rPr>
+          <w:rFonts w:ascii="Times New Roman" w:hAnsi="Times New Roman" w:cs="Times New Roman"/>
+          <w:sz w:val="24"/>
+          <w:szCs w:val="24"/>
+        </w:rPr>
+        <w:t>influence</w:t>
+      </w:r>
+      <w:r>
+        <w:rPr>
+          <w:rFonts w:ascii="Times New Roman" w:hAnsi="Times New Roman" w:cs="Times New Roman"/>
+          <w:sz w:val="24"/>
+          <w:szCs w:val="24"/>
+        </w:rPr>
+        <w:t xml:space="preserve"> on ratings. These results highlight the primary importance of quality and value in determining hotel ratings.</w:t>
+      </w:r>
+      <w:r>
+        <w:rPr>
+          <w:rFonts w:ascii="Times New Roman" w:hAnsi="Times New Roman" w:cs="Times New Roman"/>
+          <w:sz w:val="24"/>
+          <w:szCs w:val="24"/>
+        </w:rPr>
+        <w:t xml:space="preserve"> </w:t>
+      </w:r>
+    </w:p>
+    <w:p>
+      <w:pPr>
+        <w:spacing w:before="100" w:beforeAutospacing="1" w:after="100" w:afterAutospacing="1" w:line="240" w:lineRule="auto"/>
+        <w:rPr>
+          <w:rFonts w:ascii="Times New Roman" w:eastAsia="Times New Roman" w:hAnsi="Times New Roman" w:cs="Times New Roman"/>
+          <w:kern w:val="0"/>
+          <w:sz w:val="24"/>
+          <w:szCs w:val="24"/>
+          <w:lang w:val="en-AT" w:eastAsia="en-AT"/>
+          <w14:ligatures w14:val="none"/>
         </w:rPr>
       </w:pPr>
       <w:r>
@@ -1732,18 +1411,40 @@
     <w:lsdException w:name="Unresolved Mention" w:semiHidden="1" w:unhideWhenUsed="1"/>
     <w:lsdException w:name="Smart Link" w:semiHidden="1" w:unhideWhenUsed="1"/>
   </w:latentStyles>
-  <w:style w:type="paragraph" w:default="1" w:styleId="Norml">
+  <w:style w:type="paragraph" w:default="1" w:styleId="Normal">
     <w:name w:val="Normal"/>
     <w:qFormat/>
     <w:rsid w:val="00523592"/>
   </w:style>
-  <w:style w:type="character" w:default="1" w:styleId="Bekezdsalapbettpusa">
+  <w:style w:type="paragraph" w:styleId="Heading3">
+    <w:name w:val="heading 3"/>
+    <w:basedOn w:val="Normal"/>
+    <w:link w:val="Heading3Char"/>
+    <w:uiPriority w:val="9"/>
+    <w:qFormat/>
+    <w:rsid w:val="00051867"/>
+    <w:pPr>
+      <w:spacing w:before="100" w:beforeAutospacing="1" w:after="100" w:afterAutospacing="1" w:line="240" w:lineRule="auto"/>
+      <w:outlineLvl w:val="2"/>
+    </w:pPr>
+    <w:rPr>
+      <w:rFonts w:ascii="Times New Roman" w:eastAsia="Times New Roman" w:hAnsi="Times New Roman" w:cs="Times New Roman"/>
+      <w:b/>
+      <w:bCs/>
+      <w:kern w:val="0"/>
+      <w:sz w:val="27"/>
+      <w:szCs w:val="27"/>
+      <w:lang w:val="en-AT" w:eastAsia="en-AT"/>
+      <w14:ligatures w14:val="none"/>
+    </w:rPr>
+  </w:style>
+  <w:style w:type="character" w:default="1" w:styleId="DefaultParagraphFont">
     <w:name w:val="Default Paragraph Font"/>
     <w:uiPriority w:val="1"/>
     <w:semiHidden/>
     <w:unhideWhenUsed/>
   </w:style>
-  <w:style w:type="table" w:default="1" w:styleId="Normltblzat">
+  <w:style w:type="table" w:default="1" w:styleId="TableNormal">
     <w:name w:val="Normal Table"/>
     <w:uiPriority w:val="99"/>
     <w:semiHidden/>
@@ -1758,11 +1459,47 @@
       </w:tblCellMar>
     </w:tblPr>
   </w:style>
-  <w:style w:type="numbering" w:default="1" w:styleId="Nemlista">
+  <w:style w:type="numbering" w:default="1" w:styleId="NoList">
     <w:name w:val="No List"/>
     <w:uiPriority w:val="99"/>
     <w:semiHidden/>
     <w:unhideWhenUsed/>
+  </w:style>
+  <w:style w:type="character" w:customStyle="1" w:styleId="Heading3Char">
+    <w:name w:val="Heading 3 Char"/>
+    <w:basedOn w:val="DefaultParagraphFont"/>
+    <w:link w:val="Heading3"/>
+    <w:uiPriority w:val="9"/>
+    <w:rsid w:val="00051867"/>
+    <w:rPr>
+      <w:rFonts w:ascii="Times New Roman" w:eastAsia="Times New Roman" w:hAnsi="Times New Roman" w:cs="Times New Roman"/>
+      <w:b/>
+      <w:bCs/>
+      <w:kern w:val="0"/>
+      <w:sz w:val="27"/>
+      <w:szCs w:val="27"/>
+      <w:lang w:val="en-AT" w:eastAsia="en-AT"/>
+      <w14:ligatures w14:val="none"/>
+    </w:rPr>
+  </w:style>
+  <w:style w:type="paragraph" w:styleId="NormalWeb">
+    <w:name w:val="Normal (Web)"/>
+    <w:basedOn w:val="Normal"/>
+    <w:uiPriority w:val="99"/>
+    <w:semiHidden/>
+    <w:unhideWhenUsed/>
+    <w:rsid w:val="00051867"/>
+    <w:pPr>
+      <w:spacing w:before="100" w:beforeAutospacing="1" w:after="100" w:afterAutospacing="1" w:line="240" w:lineRule="auto"/>
+    </w:pPr>
+    <w:rPr>
+      <w:rFonts w:ascii="Times New Roman" w:eastAsia="Times New Roman" w:hAnsi="Times New Roman" w:cs="Times New Roman"/>
+      <w:kern w:val="0"/>
+      <w:sz w:val="24"/>
+      <w:szCs w:val="24"/>
+      <w:lang w:val="en-AT" w:eastAsia="en-AT"/>
+      <w14:ligatures w14:val="none"/>
+    </w:rPr>
   </w:style>
 </w:styles>
 </file>

</xml_diff>

<commit_message>
cleaned up the submission folder
</commit_message>
<xml_diff>
--- a/Assignment_Report.docx
+++ b/Assignment_Report.docx
@@ -11,8 +11,8 @@
           <w:bCs/>
           <w:i/>
           <w:iCs/>
-          <w:sz w:val="48"/>
-          <w:szCs w:val="48"/>
+          <w:sz w:val="44"/>
+          <w:szCs w:val="44"/>
           <w:lang w:val="en-US"/>
         </w:rPr>
       </w:pPr>
@@ -23,27 +23,25 @@
           <w:bCs/>
           <w:i/>
           <w:iCs/>
-          <w:sz w:val="48"/>
-          <w:szCs w:val="48"/>
+          <w:sz w:val="44"/>
+          <w:szCs w:val="44"/>
           <w:lang w:val="en-US"/>
         </w:rPr>
         <w:t>Data Analysis 2: Assignment 2</w:t>
       </w:r>
-    </w:p>
-    <w:p>
-      <w:pPr>
-        <w:jc w:val="center"/>
+      <w:r>
         <w:rPr>
           <w:rFonts w:ascii="Times New Roman" w:hAnsi="Times New Roman" w:cs="Times New Roman"/>
           <w:b/>
           <w:bCs/>
           <w:i/>
           <w:iCs/>
-          <w:sz w:val="48"/>
-          <w:szCs w:val="48"/>
-          <w:lang w:val="en-US"/>
-        </w:rPr>
-      </w:pPr>
+          <w:sz w:val="44"/>
+          <w:szCs w:val="44"/>
+          <w:lang w:val="en-US"/>
+        </w:rPr>
+        <w:t xml:space="preserve"> </w:t>
+      </w:r>
       <w:r>
         <w:rPr>
           <w:rFonts w:ascii="Times New Roman" w:hAnsi="Times New Roman" w:cs="Times New Roman"/>
@@ -51,8 +49,8 @@
           <w:bCs/>
           <w:i/>
           <w:iCs/>
-          <w:sz w:val="48"/>
-          <w:szCs w:val="48"/>
+          <w:sz w:val="44"/>
+          <w:szCs w:val="44"/>
           <w:lang w:val="en-US"/>
         </w:rPr>
         <w:t>(Moscow)</w:t>
@@ -564,22 +562,23 @@
           <w:kern w:val="0"/>
           <w:sz w:val="24"/>
           <w:szCs w:val="24"/>
-          <w:lang w:val="en-AT" w:eastAsia="en-AT"/>
+          <w:lang w:val="en-GB" w:eastAsia="en-AT"/>
           <w14:ligatures w14:val="none"/>
         </w:rPr>
       </w:pPr>
-      <w:r>
-        <w:rPr>
-          <w:rFonts w:ascii="Times New Roman" w:hAnsi="Times New Roman" w:cs="Times New Roman"/>
-          <w:b/>
-          <w:bCs/>
-          <w:sz w:val="36"/>
-          <w:szCs w:val="36"/>
-          <w:u w:val="single"/>
-          <w:lang w:val="en-US"/>
-        </w:rPr>
-        <w:br w:type="page"/>
-      </w:r>
+    </w:p>
+    <w:p>
+      <w:pPr>
+        <w:spacing w:before="100" w:beforeAutospacing="1" w:after="100" w:afterAutospacing="1" w:line="240" w:lineRule="auto"/>
+        <w:rPr>
+          <w:rFonts w:ascii="Times New Roman" w:eastAsia="Times New Roman" w:hAnsi="Times New Roman" w:cs="Times New Roman"/>
+          <w:kern w:val="0"/>
+          <w:sz w:val="24"/>
+          <w:szCs w:val="24"/>
+          <w:lang w:val="en-GB" w:eastAsia="en-AT"/>
+          <w14:ligatures w14:val="none"/>
+        </w:rPr>
+      </w:pPr>
     </w:p>
     <w:p>
       <w:pPr>
@@ -603,7 +602,7 @@
           <w:lang w:val="en-US"/>
         </w:rPr>
         <w:lastRenderedPageBreak/>
-        <w:t>Appendix 1.:</w:t>
+        <w:t>Appendix 1</w:t>
       </w:r>
     </w:p>
     <w:p>
@@ -677,7 +676,7 @@
           <w:szCs w:val="32"/>
           <w:lang w:val="en-US"/>
         </w:rPr>
-        <w:t>Appendix 2.:</w:t>
+        <w:t>Appendix 2</w:t>
       </w:r>
     </w:p>
     <w:p>
@@ -777,11 +776,12 @@
           <w:lang w:val="en-US"/>
         </w:rPr>
         <w:lastRenderedPageBreak/>
-        <w:t>Appendix 3.a/b.:</w:t>
-      </w:r>
-    </w:p>
-    <w:p>
-      <w:pPr>
+        <w:t>Appendix 3.a/b</w:t>
+      </w:r>
+    </w:p>
+    <w:p>
+      <w:pPr>
+        <w:jc w:val="center"/>
         <w:rPr>
           <w:rFonts w:ascii="Times New Roman" w:hAnsi="Times New Roman" w:cs="Times New Roman"/>
           <w:b/>
@@ -834,6 +834,7 @@
     </w:p>
     <w:p>
       <w:pPr>
+        <w:jc w:val="center"/>
         <w:rPr>
           <w:rFonts w:ascii="Times New Roman" w:hAnsi="Times New Roman" w:cs="Times New Roman"/>
           <w:b/>
@@ -904,11 +905,9 @@
           <w:szCs w:val="32"/>
           <w:lang w:val="en-US"/>
         </w:rPr>
-        <w:br w:type="page"/>
-      </w:r>
-    </w:p>
-    <w:p>
-      <w:pPr>
+        <w:t xml:space="preserve">Appendix </w:t>
+      </w:r>
+      <w:r>
         <w:rPr>
           <w:rFonts w:ascii="Times New Roman" w:hAnsi="Times New Roman" w:cs="Times New Roman"/>
           <w:b/>
@@ -917,41 +916,8 @@
           <w:szCs w:val="32"/>
           <w:lang w:val="en-US"/>
         </w:rPr>
-      </w:pPr>
-      <w:r>
-        <w:rPr>
-          <w:rFonts w:ascii="Times New Roman" w:hAnsi="Times New Roman" w:cs="Times New Roman"/>
-          <w:b/>
-          <w:bCs/>
-          <w:sz w:val="32"/>
-          <w:szCs w:val="32"/>
-          <w:lang w:val="en-US"/>
-        </w:rPr>
-        <w:lastRenderedPageBreak/>
-        <w:t xml:space="preserve">Appendix </w:t>
-      </w:r>
-      <w:r>
-        <w:rPr>
-          <w:rFonts w:ascii="Times New Roman" w:hAnsi="Times New Roman" w:cs="Times New Roman"/>
-          <w:b/>
-          <w:bCs/>
-          <w:sz w:val="32"/>
-          <w:szCs w:val="32"/>
-          <w:lang w:val="en-US"/>
-        </w:rPr>
         <w:t>4</w:t>
       </w:r>
-      <w:r>
-        <w:rPr>
-          <w:rFonts w:ascii="Times New Roman" w:hAnsi="Times New Roman" w:cs="Times New Roman"/>
-          <w:b/>
-          <w:bCs/>
-          <w:sz w:val="32"/>
-          <w:szCs w:val="32"/>
-          <w:lang w:val="en-US"/>
-        </w:rPr>
-        <w:t>.:</w:t>
-      </w:r>
     </w:p>
     <w:p>
       <w:pPr>
@@ -968,9 +934,9 @@
           <w:noProof/>
         </w:rPr>
         <w:drawing>
-          <wp:inline distT="0" distB="0" distL="0" distR="0" wp14:anchorId="4A7C0387" wp14:editId="12A022BE">
-            <wp:extent cx="4467225" cy="3305175"/>
-            <wp:effectExtent l="0" t="0" r="9525" b="9525"/>
+          <wp:inline distT="0" distB="0" distL="0" distR="0" wp14:anchorId="4A7C0387" wp14:editId="1EDF3C2B">
+            <wp:extent cx="4191000" cy="3100804"/>
+            <wp:effectExtent l="0" t="0" r="0" b="4445"/>
             <wp:docPr id="1258083828" name="Kép 1"/>
             <wp:cNvGraphicFramePr>
               <a:graphicFrameLocks xmlns:a="http://schemas.openxmlformats.org/drawingml/2006/main" noChangeAspect="1"/>
@@ -991,7 +957,7 @@
                   <pic:spPr>
                     <a:xfrm>
                       <a:off x="0" y="0"/>
-                      <a:ext cx="4467225" cy="3305175"/>
+                      <a:ext cx="4191000" cy="3100804"/>
                     </a:xfrm>
                     <a:prstGeom prst="rect">
                       <a:avLst/>

</xml_diff>